<commit_message>
regular expression added for comments
</commit_message>
<xml_diff>
--- a/DOCUMENTACIONES/Documentacion _Scanner/tokens.docx
+++ b/DOCUMENTACIONES/Documentacion _Scanner/tokens.docx
@@ -9,6 +9,748 @@
       </w:pPr>
       <w:r>
         <w:t>Lista de Tokens en el lenguaje PCL</w:t>
+      </w:r>
+    </w:p>
+    <w:p/>
+    <w:p>
+      <w:pPr>
+        <w:pStyle w:val="Ttulo2"/>
+      </w:pPr>
+      <w:r>
+        <w:t>Comentarios</w:t>
+      </w:r>
+    </w:p>
+    <w:tbl>
+      <w:tblPr>
+        <w:tblStyle w:val="Tabladecuadrcula4"/>
+        <w:tblW w:w="0" w:type="auto"/>
+        <w:tblLook w:val="04A0" w:firstRow="1" w:lastRow="0" w:firstColumn="1" w:lastColumn="0" w:noHBand="0" w:noVBand="1"/>
+      </w:tblPr>
+      <w:tblGrid>
+        <w:gridCol w:w="3620"/>
+        <w:gridCol w:w="1457"/>
+        <w:gridCol w:w="1701"/>
+        <w:gridCol w:w="1716"/>
+      </w:tblGrid>
+      <w:tr>
+        <w:trPr>
+          <w:cnfStyle w:val="100000000000" w:firstRow="1" w:lastRow="0" w:firstColumn="0" w:lastColumn="0" w:oddVBand="0" w:evenVBand="0" w:oddHBand="0" w:evenHBand="0" w:firstRowFirstColumn="0" w:firstRowLastColumn="0" w:lastRowFirstColumn="0" w:lastRowLastColumn="0"/>
+        </w:trPr>
+        <w:tc>
+          <w:tcPr>
+            <w:cnfStyle w:val="001000000000" w:firstRow="0" w:lastRow="0" w:firstColumn="1" w:lastColumn="0" w:oddVBand="0" w:evenVBand="0" w:oddHBand="0" w:evenHBand="0" w:firstRowFirstColumn="0" w:firstRowLastColumn="0" w:lastRowFirstColumn="0" w:lastRowLastColumn="0"/>
+            <w:tcW w:w="3620" w:type="dxa"/>
+          </w:tcPr>
+          <w:p>
+            <w:pPr>
+              <w:jc w:val="center"/>
+              <w:rPr>
+                <w:rFonts w:ascii="Arial" w:hAnsi="Arial" w:cs="Arial"/>
+                <w:sz w:val="24"/>
+                <w:szCs w:val="24"/>
+              </w:rPr>
+            </w:pPr>
+            <w:r>
+              <w:rPr>
+                <w:rFonts w:ascii="Arial" w:hAnsi="Arial" w:cs="Arial"/>
+                <w:sz w:val="24"/>
+                <w:szCs w:val="24"/>
+              </w:rPr>
+              <w:t xml:space="preserve">Descripción </w:t>
+            </w:r>
+            <w:r>
+              <w:rPr>
+                <w:rFonts w:ascii="Arial" w:hAnsi="Arial" w:cs="Arial"/>
+                <w:sz w:val="24"/>
+                <w:szCs w:val="24"/>
+              </w:rPr>
+              <w:br/>
+              <w:t>del comentario</w:t>
+            </w:r>
+          </w:p>
+        </w:tc>
+        <w:tc>
+          <w:tcPr>
+            <w:tcW w:w="1457" w:type="dxa"/>
+          </w:tcPr>
+          <w:p>
+            <w:pPr>
+              <w:jc w:val="center"/>
+              <w:cnfStyle w:val="100000000000" w:firstRow="1" w:lastRow="0" w:firstColumn="0" w:lastColumn="0" w:oddVBand="0" w:evenVBand="0" w:oddHBand="0" w:evenHBand="0" w:firstRowFirstColumn="0" w:firstRowLastColumn="0" w:lastRowFirstColumn="0" w:lastRowLastColumn="0"/>
+              <w:rPr>
+                <w:rStyle w:val="Refdenotaalfinal"/>
+                <w:rFonts w:ascii="Arial" w:hAnsi="Arial" w:cs="Arial"/>
+                <w:sz w:val="24"/>
+                <w:szCs w:val="24"/>
+              </w:rPr>
+            </w:pPr>
+            <w:r>
+              <w:rPr>
+                <w:rFonts w:ascii="Arial" w:hAnsi="Arial" w:cs="Arial"/>
+                <w:sz w:val="24"/>
+                <w:szCs w:val="24"/>
+              </w:rPr>
+              <w:t>Tipo</w:t>
+            </w:r>
+          </w:p>
+        </w:tc>
+        <w:tc>
+          <w:tcPr>
+            <w:tcW w:w="1701" w:type="dxa"/>
+          </w:tcPr>
+          <w:p>
+            <w:pPr>
+              <w:jc w:val="center"/>
+              <w:cnfStyle w:val="100000000000" w:firstRow="1" w:lastRow="0" w:firstColumn="0" w:lastColumn="0" w:oddVBand="0" w:evenVBand="0" w:oddHBand="0" w:evenHBand="0" w:firstRowFirstColumn="0" w:firstRowLastColumn="0" w:lastRowFirstColumn="0" w:lastRowLastColumn="0"/>
+              <w:rPr>
+                <w:rFonts w:ascii="Arial" w:hAnsi="Arial" w:cs="Arial"/>
+                <w:sz w:val="24"/>
+                <w:szCs w:val="24"/>
+              </w:rPr>
+            </w:pPr>
+            <w:r>
+              <w:rPr>
+                <w:rStyle w:val="Refdenotaalfinal"/>
+                <w:rFonts w:ascii="Arial" w:hAnsi="Arial" w:cs="Arial"/>
+                <w:sz w:val="24"/>
+                <w:szCs w:val="24"/>
+              </w:rPr>
+              <w:endnoteReference w:id="1"/>
+            </w:r>
+            <w:r>
+              <w:rPr>
+                <w:rFonts w:ascii="Arial" w:hAnsi="Arial" w:cs="Arial"/>
+                <w:sz w:val="24"/>
+                <w:szCs w:val="24"/>
+              </w:rPr>
+              <w:t>Identificador</w:t>
+            </w:r>
+          </w:p>
+        </w:tc>
+        <w:tc>
+          <w:tcPr>
+            <w:tcW w:w="1716" w:type="dxa"/>
+          </w:tcPr>
+          <w:p>
+            <w:pPr>
+              <w:jc w:val="center"/>
+              <w:cnfStyle w:val="100000000000" w:firstRow="1" w:lastRow="0" w:firstColumn="0" w:lastColumn="0" w:oddVBand="0" w:evenVBand="0" w:oddHBand="0" w:evenHBand="0" w:firstRowFirstColumn="0" w:firstRowLastColumn="0" w:lastRowFirstColumn="0" w:lastRowLastColumn="0"/>
+              <w:rPr>
+                <w:rFonts w:ascii="Arial" w:hAnsi="Arial" w:cs="Arial"/>
+                <w:sz w:val="24"/>
+                <w:szCs w:val="24"/>
+              </w:rPr>
+            </w:pPr>
+            <w:r>
+              <w:rPr>
+                <w:rFonts w:ascii="Arial" w:hAnsi="Arial" w:cs="Arial"/>
+                <w:sz w:val="24"/>
+                <w:szCs w:val="24"/>
+              </w:rPr>
+              <w:t>¿Tomado en cuenta?</w:t>
+            </w:r>
+          </w:p>
+        </w:tc>
+      </w:tr>
+      <w:tr>
+        <w:trPr>
+          <w:cnfStyle w:val="000000100000" w:firstRow="0" w:lastRow="0" w:firstColumn="0" w:lastColumn="0" w:oddVBand="0" w:evenVBand="0" w:oddHBand="1" w:evenHBand="0" w:firstRowFirstColumn="0" w:firstRowLastColumn="0" w:lastRowFirstColumn="0" w:lastRowLastColumn="0"/>
+        </w:trPr>
+        <w:tc>
+          <w:tcPr>
+            <w:cnfStyle w:val="001000000000" w:firstRow="0" w:lastRow="0" w:firstColumn="1" w:lastColumn="0" w:oddVBand="0" w:evenVBand="0" w:oddHBand="0" w:evenHBand="0" w:firstRowFirstColumn="0" w:firstRowLastColumn="0" w:lastRowFirstColumn="0" w:lastRowLastColumn="0"/>
+            <w:tcW w:w="3620" w:type="dxa"/>
+          </w:tcPr>
+          <w:p>
+            <w:pPr>
+              <w:rPr>
+                <w:rFonts w:ascii="Arial" w:hAnsi="Arial" w:cs="Arial"/>
+                <w:sz w:val="24"/>
+                <w:szCs w:val="24"/>
+              </w:rPr>
+            </w:pPr>
+            <w:r>
+              <w:rPr>
+                <w:rFonts w:ascii="Arial" w:hAnsi="Arial" w:cs="Arial"/>
+                <w:sz w:val="24"/>
+                <w:szCs w:val="24"/>
+              </w:rPr>
+              <w:t>Comentario que inicia con //</w:t>
+            </w:r>
+          </w:p>
+        </w:tc>
+        <w:tc>
+          <w:tcPr>
+            <w:tcW w:w="1457" w:type="dxa"/>
+          </w:tcPr>
+          <w:p>
+            <w:pPr>
+              <w:cnfStyle w:val="000000100000" w:firstRow="0" w:lastRow="0" w:firstColumn="0" w:lastColumn="0" w:oddVBand="0" w:evenVBand="0" w:oddHBand="1" w:evenHBand="0" w:firstRowFirstColumn="0" w:firstRowLastColumn="0" w:lastRowFirstColumn="0" w:lastRowLastColumn="0"/>
+              <w:rPr>
+                <w:rFonts w:ascii="Arial" w:hAnsi="Arial" w:cs="Arial"/>
+                <w:sz w:val="24"/>
+                <w:szCs w:val="24"/>
+              </w:rPr>
+            </w:pPr>
+            <w:r>
+              <w:rPr>
+                <w:rFonts w:ascii="Arial" w:hAnsi="Arial" w:cs="Arial"/>
+                <w:sz w:val="24"/>
+                <w:szCs w:val="24"/>
+              </w:rPr>
+              <w:t>Comentario</w:t>
+            </w:r>
+            <w:r>
+              <w:rPr>
+                <w:rFonts w:ascii="Arial" w:hAnsi="Arial" w:cs="Arial"/>
+                <w:sz w:val="24"/>
+                <w:szCs w:val="24"/>
+              </w:rPr>
+              <w:br/>
+              <w:t>de línea</w:t>
+            </w:r>
+          </w:p>
+        </w:tc>
+        <w:tc>
+          <w:tcPr>
+            <w:tcW w:w="1701" w:type="dxa"/>
+          </w:tcPr>
+          <w:p>
+            <w:pPr>
+              <w:cnfStyle w:val="000000100000" w:firstRow="0" w:lastRow="0" w:firstColumn="0" w:lastColumn="0" w:oddVBand="0" w:evenVBand="0" w:oddHBand="1" w:evenHBand="0" w:firstRowFirstColumn="0" w:firstRowLastColumn="0" w:lastRowFirstColumn="0" w:lastRowLastColumn="0"/>
+              <w:rPr>
+                <w:rFonts w:ascii="Arial" w:hAnsi="Arial" w:cs="Arial"/>
+                <w:sz w:val="24"/>
+                <w:szCs w:val="24"/>
+              </w:rPr>
+            </w:pPr>
+          </w:p>
+        </w:tc>
+        <w:tc>
+          <w:tcPr>
+            <w:tcW w:w="1716" w:type="dxa"/>
+          </w:tcPr>
+          <w:p>
+            <w:pPr>
+              <w:cnfStyle w:val="000000100000" w:firstRow="0" w:lastRow="0" w:firstColumn="0" w:lastColumn="0" w:oddVBand="0" w:evenVBand="0" w:oddHBand="1" w:evenHBand="0" w:firstRowFirstColumn="0" w:firstRowLastColumn="0" w:lastRowFirstColumn="0" w:lastRowLastColumn="0"/>
+              <w:rPr>
+                <w:rFonts w:ascii="Arial" w:hAnsi="Arial" w:cs="Arial"/>
+                <w:sz w:val="24"/>
+                <w:szCs w:val="24"/>
+              </w:rPr>
+            </w:pPr>
+          </w:p>
+        </w:tc>
+      </w:tr>
+      <w:tr>
+        <w:tc>
+          <w:tcPr>
+            <w:cnfStyle w:val="001000000000" w:firstRow="0" w:lastRow="0" w:firstColumn="1" w:lastColumn="0" w:oddVBand="0" w:evenVBand="0" w:oddHBand="0" w:evenHBand="0" w:firstRowFirstColumn="0" w:firstRowLastColumn="0" w:lastRowFirstColumn="0" w:lastRowLastColumn="0"/>
+            <w:tcW w:w="3620" w:type="dxa"/>
+          </w:tcPr>
+          <w:p>
+            <w:pPr>
+              <w:rPr>
+                <w:rFonts w:ascii="Arial" w:hAnsi="Arial" w:cs="Arial"/>
+                <w:sz w:val="24"/>
+                <w:szCs w:val="24"/>
+              </w:rPr>
+            </w:pPr>
+            <w:r>
+              <w:rPr>
+                <w:rFonts w:ascii="Arial" w:hAnsi="Arial" w:cs="Arial"/>
+                <w:sz w:val="24"/>
+                <w:szCs w:val="24"/>
+              </w:rPr>
+              <w:t xml:space="preserve">Comentario (* </w:t>
+            </w:r>
+            <w:r>
+              <w:rPr>
+                <w:rFonts w:ascii="Arial" w:hAnsi="Arial" w:cs="Arial"/>
+                <w:b w:val="0"/>
+                <w:i/>
+                <w:sz w:val="24"/>
+                <w:szCs w:val="24"/>
+              </w:rPr>
+              <w:t>contenido</w:t>
+            </w:r>
+            <w:r>
+              <w:rPr>
+                <w:rFonts w:ascii="Arial" w:hAnsi="Arial" w:cs="Arial"/>
+                <w:sz w:val="24"/>
+                <w:szCs w:val="24"/>
+              </w:rPr>
+              <w:t xml:space="preserve"> *)</w:t>
+            </w:r>
+          </w:p>
+        </w:tc>
+        <w:tc>
+          <w:tcPr>
+            <w:tcW w:w="1457" w:type="dxa"/>
+            <w:vMerge w:val="restart"/>
+          </w:tcPr>
+          <w:p>
+            <w:pPr>
+              <w:cnfStyle w:val="000000000000" w:firstRow="0" w:lastRow="0" w:firstColumn="0" w:lastColumn="0" w:oddVBand="0" w:evenVBand="0" w:oddHBand="0" w:evenHBand="0" w:firstRowFirstColumn="0" w:firstRowLastColumn="0" w:lastRowFirstColumn="0" w:lastRowLastColumn="0"/>
+              <w:rPr>
+                <w:rFonts w:ascii="Arial" w:hAnsi="Arial" w:cs="Arial"/>
+                <w:sz w:val="24"/>
+                <w:szCs w:val="24"/>
+              </w:rPr>
+            </w:pPr>
+            <w:r>
+              <w:rPr>
+                <w:rFonts w:ascii="Arial" w:hAnsi="Arial" w:cs="Arial"/>
+                <w:sz w:val="24"/>
+                <w:szCs w:val="24"/>
+              </w:rPr>
+              <w:t>Comentario de bloque</w:t>
+            </w:r>
+          </w:p>
+        </w:tc>
+        <w:tc>
+          <w:tcPr>
+            <w:tcW w:w="1701" w:type="dxa"/>
+          </w:tcPr>
+          <w:p>
+            <w:pPr>
+              <w:cnfStyle w:val="000000000000" w:firstRow="0" w:lastRow="0" w:firstColumn="0" w:lastColumn="0" w:oddVBand="0" w:evenVBand="0" w:oddHBand="0" w:evenHBand="0" w:firstRowFirstColumn="0" w:firstRowLastColumn="0" w:lastRowFirstColumn="0" w:lastRowLastColumn="0"/>
+              <w:rPr>
+                <w:rFonts w:ascii="Arial" w:hAnsi="Arial" w:cs="Arial"/>
+                <w:sz w:val="24"/>
+                <w:szCs w:val="24"/>
+              </w:rPr>
+            </w:pPr>
+          </w:p>
+        </w:tc>
+        <w:tc>
+          <w:tcPr>
+            <w:tcW w:w="1716" w:type="dxa"/>
+          </w:tcPr>
+          <w:p>
+            <w:pPr>
+              <w:cnfStyle w:val="000000000000" w:firstRow="0" w:lastRow="0" w:firstColumn="0" w:lastColumn="0" w:oddVBand="0" w:evenVBand="0" w:oddHBand="0" w:evenHBand="0" w:firstRowFirstColumn="0" w:firstRowLastColumn="0" w:lastRowFirstColumn="0" w:lastRowLastColumn="0"/>
+              <w:rPr>
+                <w:rFonts w:ascii="Arial" w:hAnsi="Arial" w:cs="Arial"/>
+                <w:sz w:val="24"/>
+                <w:szCs w:val="24"/>
+              </w:rPr>
+            </w:pPr>
+          </w:p>
+        </w:tc>
+      </w:tr>
+      <w:tr>
+        <w:trPr>
+          <w:cnfStyle w:val="000000100000" w:firstRow="0" w:lastRow="0" w:firstColumn="0" w:lastColumn="0" w:oddVBand="0" w:evenVBand="0" w:oddHBand="1" w:evenHBand="0" w:firstRowFirstColumn="0" w:firstRowLastColumn="0" w:lastRowFirstColumn="0" w:lastRowLastColumn="0"/>
+        </w:trPr>
+        <w:tc>
+          <w:tcPr>
+            <w:cnfStyle w:val="001000000000" w:firstRow="0" w:lastRow="0" w:firstColumn="1" w:lastColumn="0" w:oddVBand="0" w:evenVBand="0" w:oddHBand="0" w:evenHBand="0" w:firstRowFirstColumn="0" w:firstRowLastColumn="0" w:lastRowFirstColumn="0" w:lastRowLastColumn="0"/>
+            <w:tcW w:w="3620" w:type="dxa"/>
+          </w:tcPr>
+          <w:p>
+            <w:pPr>
+              <w:rPr>
+                <w:rFonts w:ascii="Arial" w:hAnsi="Arial" w:cs="Arial"/>
+                <w:sz w:val="24"/>
+                <w:szCs w:val="24"/>
+              </w:rPr>
+            </w:pPr>
+            <w:r>
+              <w:rPr>
+                <w:rFonts w:ascii="Arial" w:hAnsi="Arial" w:cs="Arial"/>
+                <w:sz w:val="24"/>
+                <w:szCs w:val="24"/>
+              </w:rPr>
+              <w:t xml:space="preserve">Comentario { </w:t>
+            </w:r>
+            <w:r>
+              <w:rPr>
+                <w:rFonts w:ascii="Arial" w:hAnsi="Arial" w:cs="Arial"/>
+                <w:b w:val="0"/>
+                <w:i/>
+                <w:sz w:val="24"/>
+                <w:szCs w:val="24"/>
+              </w:rPr>
+              <w:t>contenido</w:t>
+            </w:r>
+            <w:r>
+              <w:rPr>
+                <w:rFonts w:ascii="Arial" w:hAnsi="Arial" w:cs="Arial"/>
+                <w:sz w:val="24"/>
+                <w:szCs w:val="24"/>
+              </w:rPr>
+              <w:t xml:space="preserve"> }</w:t>
+            </w:r>
+          </w:p>
+        </w:tc>
+        <w:tc>
+          <w:tcPr>
+            <w:tcW w:w="1457" w:type="dxa"/>
+            <w:vMerge/>
+          </w:tcPr>
+          <w:p>
+            <w:pPr>
+              <w:cnfStyle w:val="000000100000" w:firstRow="0" w:lastRow="0" w:firstColumn="0" w:lastColumn="0" w:oddVBand="0" w:evenVBand="0" w:oddHBand="1" w:evenHBand="0" w:firstRowFirstColumn="0" w:firstRowLastColumn="0" w:lastRowFirstColumn="0" w:lastRowLastColumn="0"/>
+              <w:rPr>
+                <w:rFonts w:ascii="Arial" w:hAnsi="Arial" w:cs="Arial"/>
+                <w:sz w:val="24"/>
+                <w:szCs w:val="24"/>
+              </w:rPr>
+            </w:pPr>
+          </w:p>
+        </w:tc>
+        <w:tc>
+          <w:tcPr>
+            <w:tcW w:w="1701" w:type="dxa"/>
+          </w:tcPr>
+          <w:p>
+            <w:pPr>
+              <w:cnfStyle w:val="000000100000" w:firstRow="0" w:lastRow="0" w:firstColumn="0" w:lastColumn="0" w:oddVBand="0" w:evenVBand="0" w:oddHBand="1" w:evenHBand="0" w:firstRowFirstColumn="0" w:firstRowLastColumn="0" w:lastRowFirstColumn="0" w:lastRowLastColumn="0"/>
+              <w:rPr>
+                <w:rFonts w:ascii="Arial" w:hAnsi="Arial" w:cs="Arial"/>
+                <w:sz w:val="24"/>
+                <w:szCs w:val="24"/>
+              </w:rPr>
+            </w:pPr>
+          </w:p>
+        </w:tc>
+        <w:tc>
+          <w:tcPr>
+            <w:tcW w:w="1716" w:type="dxa"/>
+          </w:tcPr>
+          <w:p>
+            <w:pPr>
+              <w:cnfStyle w:val="000000100000" w:firstRow="0" w:lastRow="0" w:firstColumn="0" w:lastColumn="0" w:oddVBand="0" w:evenVBand="0" w:oddHBand="1" w:evenHBand="0" w:firstRowFirstColumn="0" w:firstRowLastColumn="0" w:lastRowFirstColumn="0" w:lastRowLastColumn="0"/>
+              <w:rPr>
+                <w:rFonts w:ascii="Arial" w:hAnsi="Arial" w:cs="Arial"/>
+                <w:sz w:val="24"/>
+                <w:szCs w:val="24"/>
+              </w:rPr>
+            </w:pPr>
+          </w:p>
+        </w:tc>
+      </w:tr>
+    </w:tbl>
+    <w:p/>
+    <w:p>
+      <w:pPr>
+        <w:pStyle w:val="Ttulo2"/>
+      </w:pPr>
+      <w:r>
+        <w:t>Identificadores</w:t>
+      </w:r>
+    </w:p>
+    <w:p>
+      <w:r>
+        <w:t>Tipos: Constantes, variables, tipos de datos, procedimientos, funciones</w:t>
+      </w:r>
+    </w:p>
+    <w:tbl>
+      <w:tblPr>
+        <w:tblStyle w:val="Tabladecuadrcula4"/>
+        <w:tblW w:w="0" w:type="auto"/>
+        <w:tblLook w:val="04A0" w:firstRow="1" w:lastRow="0" w:firstColumn="1" w:lastColumn="0" w:noHBand="0" w:noVBand="1"/>
+      </w:tblPr>
+      <w:tblGrid>
+        <w:gridCol w:w="4531"/>
+        <w:gridCol w:w="3402"/>
+      </w:tblGrid>
+      <w:tr>
+        <w:trPr>
+          <w:cnfStyle w:val="100000000000" w:firstRow="1" w:lastRow="0" w:firstColumn="0" w:lastColumn="0" w:oddVBand="0" w:evenVBand="0" w:oddHBand="0" w:evenHBand="0" w:firstRowFirstColumn="0" w:firstRowLastColumn="0" w:lastRowFirstColumn="0" w:lastRowLastColumn="0"/>
+        </w:trPr>
+        <w:tc>
+          <w:tcPr>
+            <w:cnfStyle w:val="001000000000" w:firstRow="0" w:lastRow="0" w:firstColumn="1" w:lastColumn="0" w:oddVBand="0" w:evenVBand="0" w:oddHBand="0" w:evenHBand="0" w:firstRowFirstColumn="0" w:firstRowLastColumn="0" w:lastRowFirstColumn="0" w:lastRowLastColumn="0"/>
+            <w:tcW w:w="4531" w:type="dxa"/>
+          </w:tcPr>
+          <w:p>
+            <w:pPr>
+              <w:jc w:val="center"/>
+              <w:rPr>
+                <w:rFonts w:ascii="Arial" w:hAnsi="Arial" w:cs="Arial"/>
+                <w:sz w:val="24"/>
+                <w:szCs w:val="24"/>
+              </w:rPr>
+            </w:pPr>
+            <w:r>
+              <w:rPr>
+                <w:rFonts w:ascii="Arial" w:hAnsi="Arial" w:cs="Arial"/>
+                <w:sz w:val="24"/>
+                <w:szCs w:val="24"/>
+              </w:rPr>
+              <w:t>Detalle</w:t>
+            </w:r>
+          </w:p>
+        </w:tc>
+        <w:tc>
+          <w:tcPr>
+            <w:tcW w:w="3402" w:type="dxa"/>
+          </w:tcPr>
+          <w:p>
+            <w:pPr>
+              <w:jc w:val="center"/>
+              <w:cnfStyle w:val="100000000000" w:firstRow="1" w:lastRow="0" w:firstColumn="0" w:lastColumn="0" w:oddVBand="0" w:evenVBand="0" w:oddHBand="0" w:evenHBand="0" w:firstRowFirstColumn="0" w:firstRowLastColumn="0" w:lastRowFirstColumn="0" w:lastRowLastColumn="0"/>
+              <w:rPr>
+                <w:rFonts w:ascii="Arial" w:hAnsi="Arial" w:cs="Arial"/>
+                <w:sz w:val="24"/>
+                <w:szCs w:val="24"/>
+              </w:rPr>
+            </w:pPr>
+            <w:r>
+              <w:rPr>
+                <w:rFonts w:ascii="Arial" w:hAnsi="Arial" w:cs="Arial"/>
+                <w:sz w:val="24"/>
+                <w:szCs w:val="24"/>
+              </w:rPr>
+              <w:t>¿Tomado en cuenta?</w:t>
+            </w:r>
+          </w:p>
+        </w:tc>
+      </w:tr>
+      <w:tr>
+        <w:trPr>
+          <w:cnfStyle w:val="000000100000" w:firstRow="0" w:lastRow="0" w:firstColumn="0" w:lastColumn="0" w:oddVBand="0" w:evenVBand="0" w:oddHBand="1" w:evenHBand="0" w:firstRowFirstColumn="0" w:firstRowLastColumn="0" w:lastRowFirstColumn="0" w:lastRowLastColumn="0"/>
+        </w:trPr>
+        <w:tc>
+          <w:tcPr>
+            <w:cnfStyle w:val="001000000000" w:firstRow="0" w:lastRow="0" w:firstColumn="1" w:lastColumn="0" w:oddVBand="0" w:evenVBand="0" w:oddHBand="0" w:evenHBand="0" w:firstRowFirstColumn="0" w:firstRowLastColumn="0" w:lastRowFirstColumn="0" w:lastRowLastColumn="0"/>
+            <w:tcW w:w="4531" w:type="dxa"/>
+          </w:tcPr>
+          <w:p>
+            <w:pPr>
+              <w:rPr>
+                <w:rFonts w:ascii="Arial" w:hAnsi="Arial" w:cs="Arial"/>
+                <w:sz w:val="24"/>
+                <w:szCs w:val="24"/>
+              </w:rPr>
+            </w:pPr>
+            <w:r>
+              <w:rPr>
+                <w:rFonts w:ascii="Arial" w:hAnsi="Arial" w:cs="Arial"/>
+                <w:sz w:val="24"/>
+                <w:szCs w:val="24"/>
+              </w:rPr>
+              <w:t>Secuencia de 1 a 127 caracteres</w:t>
+            </w:r>
+          </w:p>
+        </w:tc>
+        <w:tc>
+          <w:tcPr>
+            <w:tcW w:w="3402" w:type="dxa"/>
+          </w:tcPr>
+          <w:p>
+            <w:pPr>
+              <w:cnfStyle w:val="000000100000" w:firstRow="0" w:lastRow="0" w:firstColumn="0" w:lastColumn="0" w:oddVBand="0" w:evenVBand="0" w:oddHBand="1" w:evenHBand="0" w:firstRowFirstColumn="0" w:firstRowLastColumn="0" w:lastRowFirstColumn="0" w:lastRowLastColumn="0"/>
+              <w:rPr>
+                <w:rFonts w:ascii="Arial" w:hAnsi="Arial" w:cs="Arial"/>
+                <w:sz w:val="24"/>
+                <w:szCs w:val="24"/>
+              </w:rPr>
+            </w:pPr>
+          </w:p>
+        </w:tc>
+      </w:tr>
+      <w:tr>
+        <w:tc>
+          <w:tcPr>
+            <w:cnfStyle w:val="001000000000" w:firstRow="0" w:lastRow="0" w:firstColumn="1" w:lastColumn="0" w:oddVBand="0" w:evenVBand="0" w:oddHBand="0" w:evenHBand="0" w:firstRowFirstColumn="0" w:firstRowLastColumn="0" w:lastRowFirstColumn="0" w:lastRowLastColumn="0"/>
+            <w:tcW w:w="4531" w:type="dxa"/>
+          </w:tcPr>
+          <w:p>
+            <w:pPr>
+              <w:rPr>
+                <w:rFonts w:ascii="Arial" w:hAnsi="Arial" w:cs="Arial"/>
+                <w:sz w:val="24"/>
+                <w:szCs w:val="24"/>
+              </w:rPr>
+            </w:pPr>
+            <w:r>
+              <w:rPr>
+                <w:rFonts w:ascii="Arial" w:hAnsi="Arial" w:cs="Arial"/>
+                <w:sz w:val="24"/>
+                <w:szCs w:val="24"/>
+              </w:rPr>
+              <w:t>Inicia con una letra</w:t>
+            </w:r>
+          </w:p>
+        </w:tc>
+        <w:tc>
+          <w:tcPr>
+            <w:tcW w:w="3402" w:type="dxa"/>
+          </w:tcPr>
+          <w:p>
+            <w:pPr>
+              <w:cnfStyle w:val="000000000000" w:firstRow="0" w:lastRow="0" w:firstColumn="0" w:lastColumn="0" w:oddVBand="0" w:evenVBand="0" w:oddHBand="0" w:evenHBand="0" w:firstRowFirstColumn="0" w:firstRowLastColumn="0" w:lastRowFirstColumn="0" w:lastRowLastColumn="0"/>
+              <w:rPr>
+                <w:rFonts w:ascii="Arial" w:hAnsi="Arial" w:cs="Arial"/>
+                <w:sz w:val="24"/>
+                <w:szCs w:val="24"/>
+              </w:rPr>
+            </w:pPr>
+          </w:p>
+        </w:tc>
+      </w:tr>
+      <w:tr>
+        <w:trPr>
+          <w:cnfStyle w:val="000000100000" w:firstRow="0" w:lastRow="0" w:firstColumn="0" w:lastColumn="0" w:oddVBand="0" w:evenVBand="0" w:oddHBand="1" w:evenHBand="0" w:firstRowFirstColumn="0" w:firstRowLastColumn="0" w:lastRowFirstColumn="0" w:lastRowLastColumn="0"/>
+        </w:trPr>
+        <w:tc>
+          <w:tcPr>
+            <w:cnfStyle w:val="001000000000" w:firstRow="0" w:lastRow="0" w:firstColumn="1" w:lastColumn="0" w:oddVBand="0" w:evenVBand="0" w:oddHBand="0" w:evenHBand="0" w:firstRowFirstColumn="0" w:firstRowLastColumn="0" w:lastRowFirstColumn="0" w:lastRowLastColumn="0"/>
+            <w:tcW w:w="4531" w:type="dxa"/>
+          </w:tcPr>
+          <w:p>
+            <w:pPr>
+              <w:rPr>
+                <w:rFonts w:ascii="Arial" w:hAnsi="Arial" w:cs="Arial"/>
+                <w:sz w:val="24"/>
+                <w:szCs w:val="24"/>
+              </w:rPr>
+            </w:pPr>
+            <w:r>
+              <w:rPr>
+                <w:rFonts w:ascii="Arial" w:hAnsi="Arial" w:cs="Arial"/>
+                <w:sz w:val="24"/>
+                <w:szCs w:val="24"/>
+              </w:rPr>
+              <w:t xml:space="preserve">No tiene espacios ni símbolos: </w:t>
+            </w:r>
+            <w:r>
+              <w:rPr>
+                <w:rFonts w:ascii="Arial" w:hAnsi="Arial" w:cs="Arial"/>
+                <w:sz w:val="24"/>
+                <w:szCs w:val="24"/>
+              </w:rPr>
+              <w:br/>
+              <w:t>&amp;, ¡, *</w:t>
+            </w:r>
+          </w:p>
+        </w:tc>
+        <w:tc>
+          <w:tcPr>
+            <w:tcW w:w="3402" w:type="dxa"/>
+          </w:tcPr>
+          <w:p>
+            <w:pPr>
+              <w:cnfStyle w:val="000000100000" w:firstRow="0" w:lastRow="0" w:firstColumn="0" w:lastColumn="0" w:oddVBand="0" w:evenVBand="0" w:oddHBand="1" w:evenHBand="0" w:firstRowFirstColumn="0" w:firstRowLastColumn="0" w:lastRowFirstColumn="0" w:lastRowLastColumn="0"/>
+              <w:rPr>
+                <w:rFonts w:ascii="Arial" w:hAnsi="Arial" w:cs="Arial"/>
+                <w:sz w:val="24"/>
+                <w:szCs w:val="24"/>
+              </w:rPr>
+            </w:pPr>
+          </w:p>
+        </w:tc>
+      </w:tr>
+      <w:tr>
+        <w:tc>
+          <w:tcPr>
+            <w:cnfStyle w:val="001000000000" w:firstRow="0" w:lastRow="0" w:firstColumn="1" w:lastColumn="0" w:oddVBand="0" w:evenVBand="0" w:oddHBand="0" w:evenHBand="0" w:firstRowFirstColumn="0" w:firstRowLastColumn="0" w:lastRowFirstColumn="0" w:lastRowLastColumn="0"/>
+            <w:tcW w:w="4531" w:type="dxa"/>
+          </w:tcPr>
+          <w:p>
+            <w:pPr>
+              <w:rPr>
+                <w:rFonts w:ascii="Arial" w:hAnsi="Arial" w:cs="Arial"/>
+                <w:sz w:val="24"/>
+                <w:szCs w:val="24"/>
+              </w:rPr>
+            </w:pPr>
+            <w:r>
+              <w:rPr>
+                <w:rFonts w:ascii="Arial" w:hAnsi="Arial" w:cs="Arial"/>
+                <w:sz w:val="24"/>
+                <w:szCs w:val="24"/>
+              </w:rPr>
+              <w:t>No es una palabra reservada</w:t>
+            </w:r>
+          </w:p>
+        </w:tc>
+        <w:tc>
+          <w:tcPr>
+            <w:tcW w:w="3402" w:type="dxa"/>
+          </w:tcPr>
+          <w:p>
+            <w:pPr>
+              <w:cnfStyle w:val="000000000000" w:firstRow="0" w:lastRow="0" w:firstColumn="0" w:lastColumn="0" w:oddVBand="0" w:evenVBand="0" w:oddHBand="0" w:evenHBand="0" w:firstRowFirstColumn="0" w:firstRowLastColumn="0" w:lastRowFirstColumn="0" w:lastRowLastColumn="0"/>
+              <w:rPr>
+                <w:rFonts w:ascii="Arial" w:hAnsi="Arial" w:cs="Arial"/>
+                <w:sz w:val="24"/>
+                <w:szCs w:val="24"/>
+              </w:rPr>
+            </w:pPr>
+          </w:p>
+        </w:tc>
+      </w:tr>
+      <w:tr>
+        <w:trPr>
+          <w:cnfStyle w:val="000000100000" w:firstRow="0" w:lastRow="0" w:firstColumn="0" w:lastColumn="0" w:oddVBand="0" w:evenVBand="0" w:oddHBand="1" w:evenHBand="0" w:firstRowFirstColumn="0" w:firstRowLastColumn="0" w:lastRowFirstColumn="0" w:lastRowLastColumn="0"/>
+        </w:trPr>
+        <w:tc>
+          <w:tcPr>
+            <w:cnfStyle w:val="001000000000" w:firstRow="0" w:lastRow="0" w:firstColumn="1" w:lastColumn="0" w:oddVBand="0" w:evenVBand="0" w:oddHBand="0" w:evenHBand="0" w:firstRowFirstColumn="0" w:firstRowLastColumn="0" w:lastRowFirstColumn="0" w:lastRowLastColumn="0"/>
+            <w:tcW w:w="4531" w:type="dxa"/>
+          </w:tcPr>
+          <w:p>
+            <w:pPr>
+              <w:rPr>
+                <w:rFonts w:ascii="Arial" w:hAnsi="Arial" w:cs="Arial"/>
+                <w:sz w:val="24"/>
+                <w:szCs w:val="24"/>
+              </w:rPr>
+            </w:pPr>
+            <w:r>
+              <w:rPr>
+                <w:rFonts w:ascii="Arial" w:hAnsi="Arial" w:cs="Arial"/>
+                <w:sz w:val="24"/>
+                <w:szCs w:val="24"/>
+              </w:rPr>
+              <w:t>No e</w:t>
+            </w:r>
+            <w:r>
+              <w:rPr>
+                <w:rFonts w:ascii="Arial" w:hAnsi="Arial" w:cs="Arial"/>
+                <w:sz w:val="24"/>
+                <w:szCs w:val="24"/>
+              </w:rPr>
+              <w:t>xiste diferencia entre mayúscula y</w:t>
+            </w:r>
+            <w:r>
+              <w:rPr>
+                <w:rFonts w:ascii="Arial" w:hAnsi="Arial" w:cs="Arial"/>
+                <w:sz w:val="24"/>
+                <w:szCs w:val="24"/>
+              </w:rPr>
+              <w:t xml:space="preserve"> minúscula</w:t>
+            </w:r>
+          </w:p>
+        </w:tc>
+        <w:tc>
+          <w:tcPr>
+            <w:tcW w:w="3402" w:type="dxa"/>
+          </w:tcPr>
+          <w:p>
+            <w:pPr>
+              <w:cnfStyle w:val="000000100000" w:firstRow="0" w:lastRow="0" w:firstColumn="0" w:lastColumn="0" w:oddVBand="0" w:evenVBand="0" w:oddHBand="1" w:evenHBand="0" w:firstRowFirstColumn="0" w:firstRowLastColumn="0" w:lastRowFirstColumn="0" w:lastRowLastColumn="0"/>
+              <w:rPr>
+                <w:rFonts w:ascii="Arial" w:hAnsi="Arial" w:cs="Arial"/>
+                <w:sz w:val="24"/>
+                <w:szCs w:val="24"/>
+              </w:rPr>
+            </w:pPr>
+          </w:p>
+        </w:tc>
+      </w:tr>
+    </w:tbl>
+    <w:p/>
+    <w:p>
+      <w:pPr>
+        <w:pStyle w:val="Ttulo2"/>
+      </w:pPr>
+      <w:r>
+        <w:t>Operadores</w:t>
       </w:r>
     </w:p>
     <w:p/>
@@ -31,7 +773,7 @@
         <w:tc>
           <w:tcPr>
             <w:cnfStyle w:val="001000000000" w:firstRow="0" w:lastRow="0" w:firstColumn="1" w:lastColumn="0" w:oddVBand="0" w:evenVBand="0" w:oddHBand="0" w:evenHBand="0" w:firstRowFirstColumn="0" w:firstRowLastColumn="0" w:lastRowFirstColumn="0" w:lastRowLastColumn="0"/>
-            <w:tcW w:w="1980" w:type="dxa"/>
+            <w:tcW w:w="1958" w:type="dxa"/>
           </w:tcPr>
           <w:p>
             <w:pPr>
@@ -54,7 +796,7 @@
         </w:tc>
         <w:tc>
           <w:tcPr>
-            <w:tcW w:w="1701" w:type="dxa"/>
+            <w:tcW w:w="2430" w:type="dxa"/>
           </w:tcPr>
           <w:p>
             <w:pPr>
@@ -68,6 +810,15 @@
             </w:pPr>
             <w:r>
               <w:rPr>
+                <w:rStyle w:val="Refdenotaalfinal"/>
+                <w:rFonts w:ascii="Arial" w:hAnsi="Arial" w:cs="Arial"/>
+                <w:sz w:val="24"/>
+                <w:szCs w:val="24"/>
+              </w:rPr>
+              <w:endnoteReference w:id="2"/>
+            </w:r>
+            <w:r>
+              <w:rPr>
                 <w:rFonts w:ascii="Arial" w:hAnsi="Arial" w:cs="Arial"/>
                 <w:sz w:val="24"/>
                 <w:szCs w:val="24"/>
@@ -78,7 +829,7 @@
         </w:tc>
         <w:tc>
           <w:tcPr>
-            <w:tcW w:w="2927" w:type="dxa"/>
+            <w:tcW w:w="2444" w:type="dxa"/>
           </w:tcPr>
           <w:p>
             <w:pPr>
@@ -102,7 +853,7 @@
         </w:tc>
         <w:tc>
           <w:tcPr>
-            <w:tcW w:w="1886" w:type="dxa"/>
+            <w:tcW w:w="1662" w:type="dxa"/>
           </w:tcPr>
           <w:p>
             <w:pPr>
@@ -132,7 +883,7 @@
         <w:tc>
           <w:tcPr>
             <w:cnfStyle w:val="001000000000" w:firstRow="0" w:lastRow="0" w:firstColumn="1" w:lastColumn="0" w:oddVBand="0" w:evenVBand="0" w:oddHBand="0" w:evenHBand="0" w:firstRowFirstColumn="0" w:firstRowLastColumn="0" w:lastRowFirstColumn="0" w:lastRowLastColumn="0"/>
-            <w:tcW w:w="1980" w:type="dxa"/>
+            <w:tcW w:w="1958" w:type="dxa"/>
           </w:tcPr>
           <w:p>
             <w:pPr>
@@ -154,7 +905,7 @@
         </w:tc>
         <w:tc>
           <w:tcPr>
-            <w:tcW w:w="1701" w:type="dxa"/>
+            <w:tcW w:w="2430" w:type="dxa"/>
           </w:tcPr>
           <w:p>
             <w:pPr>
@@ -177,7 +928,7 @@
         </w:tc>
         <w:tc>
           <w:tcPr>
-            <w:tcW w:w="2927" w:type="dxa"/>
+            <w:tcW w:w="2444" w:type="dxa"/>
           </w:tcPr>
           <w:p>
             <w:pPr>
@@ -200,25 +951,25 @@
         </w:tc>
         <w:tc>
           <w:tcPr>
-            <w:tcW w:w="1886" w:type="dxa"/>
-          </w:tcPr>
-          <w:p>
-            <w:pPr>
-              <w:cnfStyle w:val="000000100000" w:firstRow="0" w:lastRow="0" w:firstColumn="0" w:lastColumn="0" w:oddVBand="0" w:evenVBand="0" w:oddHBand="1" w:evenHBand="0" w:firstRowFirstColumn="0" w:firstRowLastColumn="0" w:lastRowFirstColumn="0" w:lastRowLastColumn="0"/>
-              <w:rPr>
-                <w:rFonts w:ascii="Arial" w:hAnsi="Arial" w:cs="Arial"/>
-                <w:sz w:val="24"/>
-                <w:szCs w:val="24"/>
-              </w:rPr>
-            </w:pPr>
-          </w:p>
-        </w:tc>
-      </w:tr>
-      <w:tr>
-        <w:tc>
-          <w:tcPr>
-            <w:cnfStyle w:val="001000000000" w:firstRow="0" w:lastRow="0" w:firstColumn="1" w:lastColumn="0" w:oddVBand="0" w:evenVBand="0" w:oddHBand="0" w:evenHBand="0" w:firstRowFirstColumn="0" w:firstRowLastColumn="0" w:lastRowFirstColumn="0" w:lastRowLastColumn="0"/>
-            <w:tcW w:w="1980" w:type="dxa"/>
+            <w:tcW w:w="1662" w:type="dxa"/>
+          </w:tcPr>
+          <w:p>
+            <w:pPr>
+              <w:cnfStyle w:val="000000100000" w:firstRow="0" w:lastRow="0" w:firstColumn="0" w:lastColumn="0" w:oddVBand="0" w:evenVBand="0" w:oddHBand="1" w:evenHBand="0" w:firstRowFirstColumn="0" w:firstRowLastColumn="0" w:lastRowFirstColumn="0" w:lastRowLastColumn="0"/>
+              <w:rPr>
+                <w:rFonts w:ascii="Arial" w:hAnsi="Arial" w:cs="Arial"/>
+                <w:sz w:val="24"/>
+                <w:szCs w:val="24"/>
+              </w:rPr>
+            </w:pPr>
+          </w:p>
+        </w:tc>
+      </w:tr>
+      <w:tr>
+        <w:tc>
+          <w:tcPr>
+            <w:cnfStyle w:val="001000000000" w:firstRow="0" w:lastRow="0" w:firstColumn="1" w:lastColumn="0" w:oddVBand="0" w:evenVBand="0" w:oddHBand="0" w:evenHBand="0" w:firstRowFirstColumn="0" w:firstRowLastColumn="0" w:lastRowFirstColumn="0" w:lastRowLastColumn="0"/>
+            <w:tcW w:w="1958" w:type="dxa"/>
           </w:tcPr>
           <w:p>
             <w:pPr>
@@ -240,7 +991,7 @@
         </w:tc>
         <w:tc>
           <w:tcPr>
-            <w:tcW w:w="1701" w:type="dxa"/>
+            <w:tcW w:w="2430" w:type="dxa"/>
           </w:tcPr>
           <w:p>
             <w:pPr>
@@ -263,7 +1014,7 @@
         </w:tc>
         <w:tc>
           <w:tcPr>
-            <w:tcW w:w="2927" w:type="dxa"/>
+            <w:tcW w:w="2444" w:type="dxa"/>
           </w:tcPr>
           <w:p>
             <w:pPr>
@@ -286,7 +1037,7 @@
         </w:tc>
         <w:tc>
           <w:tcPr>
-            <w:tcW w:w="1886" w:type="dxa"/>
+            <w:tcW w:w="1662" w:type="dxa"/>
           </w:tcPr>
           <w:p>
             <w:pPr>
@@ -307,7 +1058,7 @@
         <w:tc>
           <w:tcPr>
             <w:cnfStyle w:val="001000000000" w:firstRow="0" w:lastRow="0" w:firstColumn="1" w:lastColumn="0" w:oddVBand="0" w:evenVBand="0" w:oddHBand="0" w:evenHBand="0" w:firstRowFirstColumn="0" w:firstRowLastColumn="0" w:lastRowFirstColumn="0" w:lastRowLastColumn="0"/>
-            <w:tcW w:w="1980" w:type="dxa"/>
+            <w:tcW w:w="1958" w:type="dxa"/>
           </w:tcPr>
           <w:p>
             <w:pPr>
@@ -329,7 +1080,7 @@
         </w:tc>
         <w:tc>
           <w:tcPr>
-            <w:tcW w:w="1701" w:type="dxa"/>
+            <w:tcW w:w="2430" w:type="dxa"/>
           </w:tcPr>
           <w:p>
             <w:pPr>
@@ -352,7 +1103,7 @@
         </w:tc>
         <w:tc>
           <w:tcPr>
-            <w:tcW w:w="2927" w:type="dxa"/>
+            <w:tcW w:w="2444" w:type="dxa"/>
           </w:tcPr>
           <w:p>
             <w:pPr>
@@ -375,25 +1126,25 @@
         </w:tc>
         <w:tc>
           <w:tcPr>
-            <w:tcW w:w="1886" w:type="dxa"/>
-          </w:tcPr>
-          <w:p>
-            <w:pPr>
-              <w:cnfStyle w:val="000000100000" w:firstRow="0" w:lastRow="0" w:firstColumn="0" w:lastColumn="0" w:oddVBand="0" w:evenVBand="0" w:oddHBand="1" w:evenHBand="0" w:firstRowFirstColumn="0" w:firstRowLastColumn="0" w:lastRowFirstColumn="0" w:lastRowLastColumn="0"/>
-              <w:rPr>
-                <w:rFonts w:ascii="Arial" w:hAnsi="Arial" w:cs="Arial"/>
-                <w:sz w:val="24"/>
-                <w:szCs w:val="24"/>
-              </w:rPr>
-            </w:pPr>
-          </w:p>
-        </w:tc>
-      </w:tr>
-      <w:tr>
-        <w:tc>
-          <w:tcPr>
-            <w:cnfStyle w:val="001000000000" w:firstRow="0" w:lastRow="0" w:firstColumn="1" w:lastColumn="0" w:oddVBand="0" w:evenVBand="0" w:oddHBand="0" w:evenHBand="0" w:firstRowFirstColumn="0" w:firstRowLastColumn="0" w:lastRowFirstColumn="0" w:lastRowLastColumn="0"/>
-            <w:tcW w:w="1980" w:type="dxa"/>
+            <w:tcW w:w="1662" w:type="dxa"/>
+          </w:tcPr>
+          <w:p>
+            <w:pPr>
+              <w:cnfStyle w:val="000000100000" w:firstRow="0" w:lastRow="0" w:firstColumn="0" w:lastColumn="0" w:oddVBand="0" w:evenVBand="0" w:oddHBand="1" w:evenHBand="0" w:firstRowFirstColumn="0" w:firstRowLastColumn="0" w:lastRowFirstColumn="0" w:lastRowLastColumn="0"/>
+              <w:rPr>
+                <w:rFonts w:ascii="Arial" w:hAnsi="Arial" w:cs="Arial"/>
+                <w:sz w:val="24"/>
+                <w:szCs w:val="24"/>
+              </w:rPr>
+            </w:pPr>
+          </w:p>
+        </w:tc>
+      </w:tr>
+      <w:tr>
+        <w:tc>
+          <w:tcPr>
+            <w:cnfStyle w:val="001000000000" w:firstRow="0" w:lastRow="0" w:firstColumn="1" w:lastColumn="0" w:oddVBand="0" w:evenVBand="0" w:oddHBand="0" w:evenHBand="0" w:firstRowFirstColumn="0" w:firstRowLastColumn="0" w:lastRowFirstColumn="0" w:lastRowLastColumn="0"/>
+            <w:tcW w:w="1958" w:type="dxa"/>
           </w:tcPr>
           <w:p>
             <w:pPr>
@@ -415,7 +1166,7 @@
         </w:tc>
         <w:tc>
           <w:tcPr>
-            <w:tcW w:w="1701" w:type="dxa"/>
+            <w:tcW w:w="2430" w:type="dxa"/>
           </w:tcPr>
           <w:p>
             <w:pPr>
@@ -438,7 +1189,7 @@
         </w:tc>
         <w:tc>
           <w:tcPr>
-            <w:tcW w:w="2927" w:type="dxa"/>
+            <w:tcW w:w="2444" w:type="dxa"/>
           </w:tcPr>
           <w:p>
             <w:pPr>
@@ -461,7 +1212,7 @@
         </w:tc>
         <w:tc>
           <w:tcPr>
-            <w:tcW w:w="1886" w:type="dxa"/>
+            <w:tcW w:w="1662" w:type="dxa"/>
           </w:tcPr>
           <w:p>
             <w:pPr>
@@ -482,7 +1233,7 @@
         <w:tc>
           <w:tcPr>
             <w:cnfStyle w:val="001000000000" w:firstRow="0" w:lastRow="0" w:firstColumn="1" w:lastColumn="0" w:oddVBand="0" w:evenVBand="0" w:oddHBand="0" w:evenHBand="0" w:firstRowFirstColumn="0" w:firstRowLastColumn="0" w:lastRowFirstColumn="0" w:lastRowLastColumn="0"/>
-            <w:tcW w:w="1980" w:type="dxa"/>
+            <w:tcW w:w="1958" w:type="dxa"/>
           </w:tcPr>
           <w:p>
             <w:pPr>
@@ -504,7 +1255,7 @@
         </w:tc>
         <w:tc>
           <w:tcPr>
-            <w:tcW w:w="1701" w:type="dxa"/>
+            <w:tcW w:w="2430" w:type="dxa"/>
           </w:tcPr>
           <w:p>
             <w:pPr>
@@ -527,7 +1278,7 @@
         </w:tc>
         <w:tc>
           <w:tcPr>
-            <w:tcW w:w="2927" w:type="dxa"/>
+            <w:tcW w:w="2444" w:type="dxa"/>
           </w:tcPr>
           <w:p>
             <w:pPr>
@@ -550,25 +1301,25 @@
         </w:tc>
         <w:tc>
           <w:tcPr>
-            <w:tcW w:w="1886" w:type="dxa"/>
-          </w:tcPr>
-          <w:p>
-            <w:pPr>
-              <w:cnfStyle w:val="000000100000" w:firstRow="0" w:lastRow="0" w:firstColumn="0" w:lastColumn="0" w:oddVBand="0" w:evenVBand="0" w:oddHBand="1" w:evenHBand="0" w:firstRowFirstColumn="0" w:firstRowLastColumn="0" w:lastRowFirstColumn="0" w:lastRowLastColumn="0"/>
-              <w:rPr>
-                <w:rFonts w:ascii="Arial" w:hAnsi="Arial" w:cs="Arial"/>
-                <w:sz w:val="24"/>
-                <w:szCs w:val="24"/>
-              </w:rPr>
-            </w:pPr>
-          </w:p>
-        </w:tc>
-      </w:tr>
-      <w:tr>
-        <w:tc>
-          <w:tcPr>
-            <w:cnfStyle w:val="001000000000" w:firstRow="0" w:lastRow="0" w:firstColumn="1" w:lastColumn="0" w:oddVBand="0" w:evenVBand="0" w:oddHBand="0" w:evenHBand="0" w:firstRowFirstColumn="0" w:firstRowLastColumn="0" w:lastRowFirstColumn="0" w:lastRowLastColumn="0"/>
-            <w:tcW w:w="1980" w:type="dxa"/>
+            <w:tcW w:w="1662" w:type="dxa"/>
+          </w:tcPr>
+          <w:p>
+            <w:pPr>
+              <w:cnfStyle w:val="000000100000" w:firstRow="0" w:lastRow="0" w:firstColumn="0" w:lastColumn="0" w:oddVBand="0" w:evenVBand="0" w:oddHBand="1" w:evenHBand="0" w:firstRowFirstColumn="0" w:firstRowLastColumn="0" w:lastRowFirstColumn="0" w:lastRowLastColumn="0"/>
+              <w:rPr>
+                <w:rFonts w:ascii="Arial" w:hAnsi="Arial" w:cs="Arial"/>
+                <w:sz w:val="24"/>
+                <w:szCs w:val="24"/>
+              </w:rPr>
+            </w:pPr>
+          </w:p>
+        </w:tc>
+      </w:tr>
+      <w:tr>
+        <w:tc>
+          <w:tcPr>
+            <w:cnfStyle w:val="001000000000" w:firstRow="0" w:lastRow="0" w:firstColumn="1" w:lastColumn="0" w:oddVBand="0" w:evenVBand="0" w:oddHBand="0" w:evenHBand="0" w:firstRowFirstColumn="0" w:firstRowLastColumn="0" w:lastRowFirstColumn="0" w:lastRowLastColumn="0"/>
+            <w:tcW w:w="1958" w:type="dxa"/>
           </w:tcPr>
           <w:p>
             <w:pPr>
@@ -590,7 +1341,7 @@
         </w:tc>
         <w:tc>
           <w:tcPr>
-            <w:tcW w:w="1701" w:type="dxa"/>
+            <w:tcW w:w="2430" w:type="dxa"/>
           </w:tcPr>
           <w:p>
             <w:pPr>
@@ -613,7 +1364,7 @@
         </w:tc>
         <w:tc>
           <w:tcPr>
-            <w:tcW w:w="2927" w:type="dxa"/>
+            <w:tcW w:w="2444" w:type="dxa"/>
           </w:tcPr>
           <w:p>
             <w:pPr>
@@ -636,7 +1387,7 @@
         </w:tc>
         <w:tc>
           <w:tcPr>
-            <w:tcW w:w="1886" w:type="dxa"/>
+            <w:tcW w:w="1662" w:type="dxa"/>
           </w:tcPr>
           <w:p>
             <w:pPr>
@@ -657,7 +1408,7 @@
         <w:tc>
           <w:tcPr>
             <w:cnfStyle w:val="001000000000" w:firstRow="0" w:lastRow="0" w:firstColumn="1" w:lastColumn="0" w:oddVBand="0" w:evenVBand="0" w:oddHBand="0" w:evenHBand="0" w:firstRowFirstColumn="0" w:firstRowLastColumn="0" w:lastRowFirstColumn="0" w:lastRowLastColumn="0"/>
-            <w:tcW w:w="1980" w:type="dxa"/>
+            <w:tcW w:w="1958" w:type="dxa"/>
           </w:tcPr>
           <w:p>
             <w:pPr>
@@ -679,7 +1430,7 @@
         </w:tc>
         <w:tc>
           <w:tcPr>
-            <w:tcW w:w="1701" w:type="dxa"/>
+            <w:tcW w:w="2430" w:type="dxa"/>
           </w:tcPr>
           <w:p>
             <w:pPr>
@@ -702,7 +1453,7 @@
         </w:tc>
         <w:tc>
           <w:tcPr>
-            <w:tcW w:w="2927" w:type="dxa"/>
+            <w:tcW w:w="2444" w:type="dxa"/>
           </w:tcPr>
           <w:p>
             <w:pPr>
@@ -725,25 +1476,25 @@
         </w:tc>
         <w:tc>
           <w:tcPr>
-            <w:tcW w:w="1886" w:type="dxa"/>
-          </w:tcPr>
-          <w:p>
-            <w:pPr>
-              <w:cnfStyle w:val="000000100000" w:firstRow="0" w:lastRow="0" w:firstColumn="0" w:lastColumn="0" w:oddVBand="0" w:evenVBand="0" w:oddHBand="1" w:evenHBand="0" w:firstRowFirstColumn="0" w:firstRowLastColumn="0" w:lastRowFirstColumn="0" w:lastRowLastColumn="0"/>
-              <w:rPr>
-                <w:rFonts w:ascii="Arial" w:hAnsi="Arial" w:cs="Arial"/>
-                <w:sz w:val="24"/>
-                <w:szCs w:val="24"/>
-              </w:rPr>
-            </w:pPr>
-          </w:p>
-        </w:tc>
-      </w:tr>
-      <w:tr>
-        <w:tc>
-          <w:tcPr>
-            <w:cnfStyle w:val="001000000000" w:firstRow="0" w:lastRow="0" w:firstColumn="1" w:lastColumn="0" w:oddVBand="0" w:evenVBand="0" w:oddHBand="0" w:evenHBand="0" w:firstRowFirstColumn="0" w:firstRowLastColumn="0" w:lastRowFirstColumn="0" w:lastRowLastColumn="0"/>
-            <w:tcW w:w="1980" w:type="dxa"/>
+            <w:tcW w:w="1662" w:type="dxa"/>
+          </w:tcPr>
+          <w:p>
+            <w:pPr>
+              <w:cnfStyle w:val="000000100000" w:firstRow="0" w:lastRow="0" w:firstColumn="0" w:lastColumn="0" w:oddVBand="0" w:evenVBand="0" w:oddHBand="1" w:evenHBand="0" w:firstRowFirstColumn="0" w:firstRowLastColumn="0" w:lastRowFirstColumn="0" w:lastRowLastColumn="0"/>
+              <w:rPr>
+                <w:rFonts w:ascii="Arial" w:hAnsi="Arial" w:cs="Arial"/>
+                <w:sz w:val="24"/>
+                <w:szCs w:val="24"/>
+              </w:rPr>
+            </w:pPr>
+          </w:p>
+        </w:tc>
+      </w:tr>
+      <w:tr>
+        <w:tc>
+          <w:tcPr>
+            <w:cnfStyle w:val="001000000000" w:firstRow="0" w:lastRow="0" w:firstColumn="1" w:lastColumn="0" w:oddVBand="0" w:evenVBand="0" w:oddHBand="0" w:evenHBand="0" w:firstRowFirstColumn="0" w:firstRowLastColumn="0" w:lastRowFirstColumn="0" w:lastRowLastColumn="0"/>
+            <w:tcW w:w="1958" w:type="dxa"/>
           </w:tcPr>
           <w:p>
             <w:pPr>
@@ -765,7 +1516,7 @@
         </w:tc>
         <w:tc>
           <w:tcPr>
-            <w:tcW w:w="1701" w:type="dxa"/>
+            <w:tcW w:w="2430" w:type="dxa"/>
           </w:tcPr>
           <w:p>
             <w:pPr>
@@ -788,7 +1539,7 @@
         </w:tc>
         <w:tc>
           <w:tcPr>
-            <w:tcW w:w="2927" w:type="dxa"/>
+            <w:tcW w:w="2444" w:type="dxa"/>
           </w:tcPr>
           <w:p>
             <w:pPr>
@@ -811,7 +1562,7 @@
         </w:tc>
         <w:tc>
           <w:tcPr>
-            <w:tcW w:w="1886" w:type="dxa"/>
+            <w:tcW w:w="1662" w:type="dxa"/>
           </w:tcPr>
           <w:p>
             <w:pPr>
@@ -832,7 +1583,7 @@
         <w:tc>
           <w:tcPr>
             <w:cnfStyle w:val="001000000000" w:firstRow="0" w:lastRow="0" w:firstColumn="1" w:lastColumn="0" w:oddVBand="0" w:evenVBand="0" w:oddHBand="0" w:evenHBand="0" w:firstRowFirstColumn="0" w:firstRowLastColumn="0" w:lastRowFirstColumn="0" w:lastRowLastColumn="0"/>
-            <w:tcW w:w="1980" w:type="dxa"/>
+            <w:tcW w:w="1958" w:type="dxa"/>
           </w:tcPr>
           <w:p>
             <w:pPr>
@@ -854,22 +1605,22 @@
         </w:tc>
         <w:tc>
           <w:tcPr>
-            <w:tcW w:w="1701" w:type="dxa"/>
-          </w:tcPr>
-          <w:p>
-            <w:pPr>
-              <w:cnfStyle w:val="000000100000" w:firstRow="0" w:lastRow="0" w:firstColumn="0" w:lastColumn="0" w:oddVBand="0" w:evenVBand="0" w:oddHBand="1" w:evenHBand="0" w:firstRowFirstColumn="0" w:firstRowLastColumn="0" w:lastRowFirstColumn="0" w:lastRowLastColumn="0"/>
-              <w:rPr>
-                <w:rFonts w:ascii="Arial" w:hAnsi="Arial" w:cs="Arial"/>
-                <w:sz w:val="24"/>
-                <w:szCs w:val="24"/>
-              </w:rPr>
-            </w:pPr>
-          </w:p>
-        </w:tc>
-        <w:tc>
-          <w:tcPr>
-            <w:tcW w:w="2927" w:type="dxa"/>
+            <w:tcW w:w="2430" w:type="dxa"/>
+          </w:tcPr>
+          <w:p>
+            <w:pPr>
+              <w:cnfStyle w:val="000000100000" w:firstRow="0" w:lastRow="0" w:firstColumn="0" w:lastColumn="0" w:oddVBand="0" w:evenVBand="0" w:oddHBand="1" w:evenHBand="0" w:firstRowFirstColumn="0" w:firstRowLastColumn="0" w:lastRowFirstColumn="0" w:lastRowLastColumn="0"/>
+              <w:rPr>
+                <w:rFonts w:ascii="Arial" w:hAnsi="Arial" w:cs="Arial"/>
+                <w:sz w:val="24"/>
+                <w:szCs w:val="24"/>
+              </w:rPr>
+            </w:pPr>
+          </w:p>
+        </w:tc>
+        <w:tc>
+          <w:tcPr>
+            <w:tcW w:w="2444" w:type="dxa"/>
           </w:tcPr>
           <w:p>
             <w:pPr>
@@ -892,25 +1643,25 @@
         </w:tc>
         <w:tc>
           <w:tcPr>
-            <w:tcW w:w="1886" w:type="dxa"/>
-          </w:tcPr>
-          <w:p>
-            <w:pPr>
-              <w:cnfStyle w:val="000000100000" w:firstRow="0" w:lastRow="0" w:firstColumn="0" w:lastColumn="0" w:oddVBand="0" w:evenVBand="0" w:oddHBand="1" w:evenHBand="0" w:firstRowFirstColumn="0" w:firstRowLastColumn="0" w:lastRowFirstColumn="0" w:lastRowLastColumn="0"/>
-              <w:rPr>
-                <w:rFonts w:ascii="Arial" w:hAnsi="Arial" w:cs="Arial"/>
-                <w:sz w:val="24"/>
-                <w:szCs w:val="24"/>
-              </w:rPr>
-            </w:pPr>
-          </w:p>
-        </w:tc>
-      </w:tr>
-      <w:tr>
-        <w:tc>
-          <w:tcPr>
-            <w:cnfStyle w:val="001000000000" w:firstRow="0" w:lastRow="0" w:firstColumn="1" w:lastColumn="0" w:oddVBand="0" w:evenVBand="0" w:oddHBand="0" w:evenHBand="0" w:firstRowFirstColumn="0" w:firstRowLastColumn="0" w:lastRowFirstColumn="0" w:lastRowLastColumn="0"/>
-            <w:tcW w:w="1980" w:type="dxa"/>
+            <w:tcW w:w="1662" w:type="dxa"/>
+          </w:tcPr>
+          <w:p>
+            <w:pPr>
+              <w:cnfStyle w:val="000000100000" w:firstRow="0" w:lastRow="0" w:firstColumn="0" w:lastColumn="0" w:oddVBand="0" w:evenVBand="0" w:oddHBand="1" w:evenHBand="0" w:firstRowFirstColumn="0" w:firstRowLastColumn="0" w:lastRowFirstColumn="0" w:lastRowLastColumn="0"/>
+              <w:rPr>
+                <w:rFonts w:ascii="Arial" w:hAnsi="Arial" w:cs="Arial"/>
+                <w:sz w:val="24"/>
+                <w:szCs w:val="24"/>
+              </w:rPr>
+            </w:pPr>
+          </w:p>
+        </w:tc>
+      </w:tr>
+      <w:tr>
+        <w:tc>
+          <w:tcPr>
+            <w:cnfStyle w:val="001000000000" w:firstRow="0" w:lastRow="0" w:firstColumn="1" w:lastColumn="0" w:oddVBand="0" w:evenVBand="0" w:oddHBand="0" w:evenHBand="0" w:firstRowFirstColumn="0" w:firstRowLastColumn="0" w:lastRowFirstColumn="0" w:lastRowLastColumn="0"/>
+            <w:tcW w:w="1958" w:type="dxa"/>
           </w:tcPr>
           <w:p>
             <w:pPr>
@@ -932,7 +1683,7 @@
         </w:tc>
         <w:tc>
           <w:tcPr>
-            <w:tcW w:w="1701" w:type="dxa"/>
+            <w:tcW w:w="2430" w:type="dxa"/>
           </w:tcPr>
           <w:p>
             <w:pPr>
@@ -955,7 +1706,7 @@
         </w:tc>
         <w:tc>
           <w:tcPr>
-            <w:tcW w:w="2927" w:type="dxa"/>
+            <w:tcW w:w="2444" w:type="dxa"/>
           </w:tcPr>
           <w:p>
             <w:pPr>
@@ -978,7 +1729,7 @@
         </w:tc>
         <w:tc>
           <w:tcPr>
-            <w:tcW w:w="1886" w:type="dxa"/>
+            <w:tcW w:w="1662" w:type="dxa"/>
           </w:tcPr>
           <w:p>
             <w:pPr>
@@ -999,7 +1750,7 @@
         <w:tc>
           <w:tcPr>
             <w:cnfStyle w:val="001000000000" w:firstRow="0" w:lastRow="0" w:firstColumn="1" w:lastColumn="0" w:oddVBand="0" w:evenVBand="0" w:oddHBand="0" w:evenHBand="0" w:firstRowFirstColumn="0" w:firstRowLastColumn="0" w:lastRowFirstColumn="0" w:lastRowLastColumn="0"/>
-            <w:tcW w:w="1980" w:type="dxa"/>
+            <w:tcW w:w="1958" w:type="dxa"/>
           </w:tcPr>
           <w:p>
             <w:pPr>
@@ -1021,7 +1772,7 @@
         </w:tc>
         <w:tc>
           <w:tcPr>
-            <w:tcW w:w="1701" w:type="dxa"/>
+            <w:tcW w:w="2430" w:type="dxa"/>
           </w:tcPr>
           <w:p>
             <w:pPr>
@@ -1044,7 +1795,7 @@
         </w:tc>
         <w:tc>
           <w:tcPr>
-            <w:tcW w:w="2927" w:type="dxa"/>
+            <w:tcW w:w="2444" w:type="dxa"/>
           </w:tcPr>
           <w:p>
             <w:pPr>
@@ -1067,25 +1818,25 @@
         </w:tc>
         <w:tc>
           <w:tcPr>
-            <w:tcW w:w="1886" w:type="dxa"/>
-          </w:tcPr>
-          <w:p>
-            <w:pPr>
-              <w:cnfStyle w:val="000000100000" w:firstRow="0" w:lastRow="0" w:firstColumn="0" w:lastColumn="0" w:oddVBand="0" w:evenVBand="0" w:oddHBand="1" w:evenHBand="0" w:firstRowFirstColumn="0" w:firstRowLastColumn="0" w:lastRowFirstColumn="0" w:lastRowLastColumn="0"/>
-              <w:rPr>
-                <w:rFonts w:ascii="Arial" w:hAnsi="Arial" w:cs="Arial"/>
-                <w:sz w:val="24"/>
-                <w:szCs w:val="24"/>
-              </w:rPr>
-            </w:pPr>
-          </w:p>
-        </w:tc>
-      </w:tr>
-      <w:tr>
-        <w:tc>
-          <w:tcPr>
-            <w:cnfStyle w:val="001000000000" w:firstRow="0" w:lastRow="0" w:firstColumn="1" w:lastColumn="0" w:oddVBand="0" w:evenVBand="0" w:oddHBand="0" w:evenHBand="0" w:firstRowFirstColumn="0" w:firstRowLastColumn="0" w:lastRowFirstColumn="0" w:lastRowLastColumn="0"/>
-            <w:tcW w:w="1980" w:type="dxa"/>
+            <w:tcW w:w="1662" w:type="dxa"/>
+          </w:tcPr>
+          <w:p>
+            <w:pPr>
+              <w:cnfStyle w:val="000000100000" w:firstRow="0" w:lastRow="0" w:firstColumn="0" w:lastColumn="0" w:oddVBand="0" w:evenVBand="0" w:oddHBand="1" w:evenHBand="0" w:firstRowFirstColumn="0" w:firstRowLastColumn="0" w:lastRowFirstColumn="0" w:lastRowLastColumn="0"/>
+              <w:rPr>
+                <w:rFonts w:ascii="Arial" w:hAnsi="Arial" w:cs="Arial"/>
+                <w:sz w:val="24"/>
+                <w:szCs w:val="24"/>
+              </w:rPr>
+            </w:pPr>
+          </w:p>
+        </w:tc>
+      </w:tr>
+      <w:tr>
+        <w:tc>
+          <w:tcPr>
+            <w:cnfStyle w:val="001000000000" w:firstRow="0" w:lastRow="0" w:firstColumn="1" w:lastColumn="0" w:oddVBand="0" w:evenVBand="0" w:oddHBand="0" w:evenHBand="0" w:firstRowFirstColumn="0" w:firstRowLastColumn="0" w:lastRowFirstColumn="0" w:lastRowLastColumn="0"/>
+            <w:tcW w:w="1958" w:type="dxa"/>
           </w:tcPr>
           <w:p>
             <w:pPr>
@@ -1107,7 +1858,7 @@
         </w:tc>
         <w:tc>
           <w:tcPr>
-            <w:tcW w:w="1701" w:type="dxa"/>
+            <w:tcW w:w="2430" w:type="dxa"/>
           </w:tcPr>
           <w:p>
             <w:pPr>
@@ -1130,7 +1881,7 @@
         </w:tc>
         <w:tc>
           <w:tcPr>
-            <w:tcW w:w="2927" w:type="dxa"/>
+            <w:tcW w:w="2444" w:type="dxa"/>
           </w:tcPr>
           <w:p>
             <w:pPr>
@@ -1153,7 +1904,7 @@
         </w:tc>
         <w:tc>
           <w:tcPr>
-            <w:tcW w:w="1886" w:type="dxa"/>
+            <w:tcW w:w="1662" w:type="dxa"/>
           </w:tcPr>
           <w:p>
             <w:pPr>
@@ -1174,7 +1925,7 @@
         <w:tc>
           <w:tcPr>
             <w:cnfStyle w:val="001000000000" w:firstRow="0" w:lastRow="0" w:firstColumn="1" w:lastColumn="0" w:oddVBand="0" w:evenVBand="0" w:oddHBand="0" w:evenHBand="0" w:firstRowFirstColumn="0" w:firstRowLastColumn="0" w:lastRowFirstColumn="0" w:lastRowLastColumn="0"/>
-            <w:tcW w:w="1980" w:type="dxa"/>
+            <w:tcW w:w="1958" w:type="dxa"/>
           </w:tcPr>
           <w:p>
             <w:pPr>
@@ -1196,7 +1947,7 @@
         </w:tc>
         <w:tc>
           <w:tcPr>
-            <w:tcW w:w="1701" w:type="dxa"/>
+            <w:tcW w:w="2430" w:type="dxa"/>
           </w:tcPr>
           <w:p>
             <w:pPr>
@@ -1219,7 +1970,7 @@
         </w:tc>
         <w:tc>
           <w:tcPr>
-            <w:tcW w:w="2927" w:type="dxa"/>
+            <w:tcW w:w="2444" w:type="dxa"/>
           </w:tcPr>
           <w:p>
             <w:pPr>
@@ -1242,25 +1993,25 @@
         </w:tc>
         <w:tc>
           <w:tcPr>
-            <w:tcW w:w="1886" w:type="dxa"/>
-          </w:tcPr>
-          <w:p>
-            <w:pPr>
-              <w:cnfStyle w:val="000000100000" w:firstRow="0" w:lastRow="0" w:firstColumn="0" w:lastColumn="0" w:oddVBand="0" w:evenVBand="0" w:oddHBand="1" w:evenHBand="0" w:firstRowFirstColumn="0" w:firstRowLastColumn="0" w:lastRowFirstColumn="0" w:lastRowLastColumn="0"/>
-              <w:rPr>
-                <w:rFonts w:ascii="Arial" w:hAnsi="Arial" w:cs="Arial"/>
-                <w:sz w:val="24"/>
-                <w:szCs w:val="24"/>
-              </w:rPr>
-            </w:pPr>
-          </w:p>
-        </w:tc>
-      </w:tr>
-      <w:tr>
-        <w:tc>
-          <w:tcPr>
-            <w:cnfStyle w:val="001000000000" w:firstRow="0" w:lastRow="0" w:firstColumn="1" w:lastColumn="0" w:oddVBand="0" w:evenVBand="0" w:oddHBand="0" w:evenHBand="0" w:firstRowFirstColumn="0" w:firstRowLastColumn="0" w:lastRowFirstColumn="0" w:lastRowLastColumn="0"/>
-            <w:tcW w:w="1980" w:type="dxa"/>
+            <w:tcW w:w="1662" w:type="dxa"/>
+          </w:tcPr>
+          <w:p>
+            <w:pPr>
+              <w:cnfStyle w:val="000000100000" w:firstRow="0" w:lastRow="0" w:firstColumn="0" w:lastColumn="0" w:oddVBand="0" w:evenVBand="0" w:oddHBand="1" w:evenHBand="0" w:firstRowFirstColumn="0" w:firstRowLastColumn="0" w:lastRowFirstColumn="0" w:lastRowLastColumn="0"/>
+              <w:rPr>
+                <w:rFonts w:ascii="Arial" w:hAnsi="Arial" w:cs="Arial"/>
+                <w:sz w:val="24"/>
+                <w:szCs w:val="24"/>
+              </w:rPr>
+            </w:pPr>
+          </w:p>
+        </w:tc>
+      </w:tr>
+      <w:tr>
+        <w:tc>
+          <w:tcPr>
+            <w:cnfStyle w:val="001000000000" w:firstRow="0" w:lastRow="0" w:firstColumn="1" w:lastColumn="0" w:oddVBand="0" w:evenVBand="0" w:oddHBand="0" w:evenHBand="0" w:firstRowFirstColumn="0" w:firstRowLastColumn="0" w:lastRowFirstColumn="0" w:lastRowLastColumn="0"/>
+            <w:tcW w:w="1958" w:type="dxa"/>
           </w:tcPr>
           <w:p>
             <w:pPr>
@@ -1282,37 +2033,37 @@
         </w:tc>
         <w:tc>
           <w:tcPr>
-            <w:tcW w:w="1701" w:type="dxa"/>
-          </w:tcPr>
-          <w:p>
-            <w:pPr>
-              <w:cnfStyle w:val="000000000000" w:firstRow="0" w:lastRow="0" w:firstColumn="0" w:lastColumn="0" w:oddVBand="0" w:evenVBand="0" w:oddHBand="0" w:evenHBand="0" w:firstRowFirstColumn="0" w:firstRowLastColumn="0" w:lastRowFirstColumn="0" w:lastRowLastColumn="0"/>
-              <w:rPr>
-                <w:rFonts w:ascii="Arial" w:hAnsi="Arial" w:cs="Arial"/>
-                <w:sz w:val="24"/>
-                <w:szCs w:val="24"/>
-              </w:rPr>
-            </w:pPr>
-          </w:p>
-        </w:tc>
-        <w:tc>
-          <w:tcPr>
-            <w:tcW w:w="2927" w:type="dxa"/>
-          </w:tcPr>
-          <w:p>
-            <w:pPr>
-              <w:cnfStyle w:val="000000000000" w:firstRow="0" w:lastRow="0" w:firstColumn="0" w:lastColumn="0" w:oddVBand="0" w:evenVBand="0" w:oddHBand="0" w:evenHBand="0" w:firstRowFirstColumn="0" w:firstRowLastColumn="0" w:lastRowFirstColumn="0" w:lastRowLastColumn="0"/>
-              <w:rPr>
-                <w:rFonts w:ascii="Arial" w:hAnsi="Arial" w:cs="Arial"/>
-                <w:sz w:val="24"/>
-                <w:szCs w:val="24"/>
-              </w:rPr>
-            </w:pPr>
-          </w:p>
-        </w:tc>
-        <w:tc>
-          <w:tcPr>
-            <w:tcW w:w="1886" w:type="dxa"/>
+            <w:tcW w:w="2430" w:type="dxa"/>
+          </w:tcPr>
+          <w:p>
+            <w:pPr>
+              <w:cnfStyle w:val="000000000000" w:firstRow="0" w:lastRow="0" w:firstColumn="0" w:lastColumn="0" w:oddVBand="0" w:evenVBand="0" w:oddHBand="0" w:evenHBand="0" w:firstRowFirstColumn="0" w:firstRowLastColumn="0" w:lastRowFirstColumn="0" w:lastRowLastColumn="0"/>
+              <w:rPr>
+                <w:rFonts w:ascii="Arial" w:hAnsi="Arial" w:cs="Arial"/>
+                <w:sz w:val="24"/>
+                <w:szCs w:val="24"/>
+              </w:rPr>
+            </w:pPr>
+          </w:p>
+        </w:tc>
+        <w:tc>
+          <w:tcPr>
+            <w:tcW w:w="2444" w:type="dxa"/>
+          </w:tcPr>
+          <w:p>
+            <w:pPr>
+              <w:cnfStyle w:val="000000000000" w:firstRow="0" w:lastRow="0" w:firstColumn="0" w:lastColumn="0" w:oddVBand="0" w:evenVBand="0" w:oddHBand="0" w:evenHBand="0" w:firstRowFirstColumn="0" w:firstRowLastColumn="0" w:lastRowFirstColumn="0" w:lastRowLastColumn="0"/>
+              <w:rPr>
+                <w:rFonts w:ascii="Arial" w:hAnsi="Arial" w:cs="Arial"/>
+                <w:sz w:val="24"/>
+                <w:szCs w:val="24"/>
+              </w:rPr>
+            </w:pPr>
+          </w:p>
+        </w:tc>
+        <w:tc>
+          <w:tcPr>
+            <w:tcW w:w="1662" w:type="dxa"/>
           </w:tcPr>
           <w:p>
             <w:pPr>
@@ -1333,7 +2084,7 @@
         <w:tc>
           <w:tcPr>
             <w:cnfStyle w:val="001000000000" w:firstRow="0" w:lastRow="0" w:firstColumn="1" w:lastColumn="0" w:oddVBand="0" w:evenVBand="0" w:oddHBand="0" w:evenHBand="0" w:firstRowFirstColumn="0" w:firstRowLastColumn="0" w:lastRowFirstColumn="0" w:lastRowLastColumn="0"/>
-            <w:tcW w:w="1980" w:type="dxa"/>
+            <w:tcW w:w="1958" w:type="dxa"/>
           </w:tcPr>
           <w:p>
             <w:pPr>
@@ -1355,7 +2106,7 @@
         </w:tc>
         <w:tc>
           <w:tcPr>
-            <w:tcW w:w="1701" w:type="dxa"/>
+            <w:tcW w:w="2430" w:type="dxa"/>
           </w:tcPr>
           <w:p>
             <w:pPr>
@@ -1378,7 +2129,7 @@
         </w:tc>
         <w:tc>
           <w:tcPr>
-            <w:tcW w:w="2927" w:type="dxa"/>
+            <w:tcW w:w="2444" w:type="dxa"/>
           </w:tcPr>
           <w:p>
             <w:pPr>
@@ -1401,25 +2152,25 @@
         </w:tc>
         <w:tc>
           <w:tcPr>
-            <w:tcW w:w="1886" w:type="dxa"/>
-          </w:tcPr>
-          <w:p>
-            <w:pPr>
-              <w:cnfStyle w:val="000000100000" w:firstRow="0" w:lastRow="0" w:firstColumn="0" w:lastColumn="0" w:oddVBand="0" w:evenVBand="0" w:oddHBand="1" w:evenHBand="0" w:firstRowFirstColumn="0" w:firstRowLastColumn="0" w:lastRowFirstColumn="0" w:lastRowLastColumn="0"/>
-              <w:rPr>
-                <w:rFonts w:ascii="Arial" w:hAnsi="Arial" w:cs="Arial"/>
-                <w:sz w:val="24"/>
-                <w:szCs w:val="24"/>
-              </w:rPr>
-            </w:pPr>
-          </w:p>
-        </w:tc>
-      </w:tr>
-      <w:tr>
-        <w:tc>
-          <w:tcPr>
-            <w:cnfStyle w:val="001000000000" w:firstRow="0" w:lastRow="0" w:firstColumn="1" w:lastColumn="0" w:oddVBand="0" w:evenVBand="0" w:oddHBand="0" w:evenHBand="0" w:firstRowFirstColumn="0" w:firstRowLastColumn="0" w:lastRowFirstColumn="0" w:lastRowLastColumn="0"/>
-            <w:tcW w:w="1980" w:type="dxa"/>
+            <w:tcW w:w="1662" w:type="dxa"/>
+          </w:tcPr>
+          <w:p>
+            <w:pPr>
+              <w:cnfStyle w:val="000000100000" w:firstRow="0" w:lastRow="0" w:firstColumn="0" w:lastColumn="0" w:oddVBand="0" w:evenVBand="0" w:oddHBand="1" w:evenHBand="0" w:firstRowFirstColumn="0" w:firstRowLastColumn="0" w:lastRowFirstColumn="0" w:lastRowLastColumn="0"/>
+              <w:rPr>
+                <w:rFonts w:ascii="Arial" w:hAnsi="Arial" w:cs="Arial"/>
+                <w:sz w:val="24"/>
+                <w:szCs w:val="24"/>
+              </w:rPr>
+            </w:pPr>
+          </w:p>
+        </w:tc>
+      </w:tr>
+      <w:tr>
+        <w:tc>
+          <w:tcPr>
+            <w:cnfStyle w:val="001000000000" w:firstRow="0" w:lastRow="0" w:firstColumn="1" w:lastColumn="0" w:oddVBand="0" w:evenVBand="0" w:oddHBand="0" w:evenHBand="0" w:firstRowFirstColumn="0" w:firstRowLastColumn="0" w:lastRowFirstColumn="0" w:lastRowLastColumn="0"/>
+            <w:tcW w:w="1958" w:type="dxa"/>
           </w:tcPr>
           <w:p>
             <w:pPr>
@@ -1441,7 +2192,7 @@
         </w:tc>
         <w:tc>
           <w:tcPr>
-            <w:tcW w:w="1701" w:type="dxa"/>
+            <w:tcW w:w="2430" w:type="dxa"/>
           </w:tcPr>
           <w:p>
             <w:pPr>
@@ -1464,7 +2215,7 @@
         </w:tc>
         <w:tc>
           <w:tcPr>
-            <w:tcW w:w="2927" w:type="dxa"/>
+            <w:tcW w:w="2444" w:type="dxa"/>
           </w:tcPr>
           <w:p>
             <w:pPr>
@@ -1487,7 +2238,7 @@
         </w:tc>
         <w:tc>
           <w:tcPr>
-            <w:tcW w:w="1886" w:type="dxa"/>
+            <w:tcW w:w="1662" w:type="dxa"/>
           </w:tcPr>
           <w:p>
             <w:pPr>
@@ -1508,29 +2259,30 @@
         <w:tc>
           <w:tcPr>
             <w:cnfStyle w:val="001000000000" w:firstRow="0" w:lastRow="0" w:firstColumn="1" w:lastColumn="0" w:oddVBand="0" w:evenVBand="0" w:oddHBand="0" w:evenHBand="0" w:firstRowFirstColumn="0" w:firstRowLastColumn="0" w:lastRowFirstColumn="0" w:lastRowLastColumn="0"/>
-            <w:tcW w:w="1980" w:type="dxa"/>
-          </w:tcPr>
-          <w:p>
-            <w:pPr>
-              <w:rPr>
-                <w:rFonts w:ascii="Arial" w:hAnsi="Arial" w:cs="Arial"/>
-                <w:sz w:val="24"/>
-                <w:szCs w:val="24"/>
-              </w:rPr>
-            </w:pPr>
-            <w:r>
-              <w:rPr>
-                <w:rFonts w:ascii="Arial" w:hAnsi="Arial" w:cs="Arial"/>
-                <w:sz w:val="24"/>
-                <w:szCs w:val="24"/>
-              </w:rPr>
+            <w:tcW w:w="1958" w:type="dxa"/>
+          </w:tcPr>
+          <w:p>
+            <w:pPr>
+              <w:rPr>
+                <w:rFonts w:ascii="Arial" w:hAnsi="Arial" w:cs="Arial"/>
+                <w:sz w:val="24"/>
+                <w:szCs w:val="24"/>
+              </w:rPr>
+            </w:pPr>
+            <w:r>
+              <w:rPr>
+                <w:rFonts w:ascii="Arial" w:hAnsi="Arial" w:cs="Arial"/>
+                <w:sz w:val="24"/>
+                <w:szCs w:val="24"/>
+              </w:rPr>
+              <w:lastRenderedPageBreak/>
               <w:t>[</w:t>
             </w:r>
           </w:p>
         </w:tc>
         <w:tc>
           <w:tcPr>
-            <w:tcW w:w="1701" w:type="dxa"/>
+            <w:tcW w:w="2430" w:type="dxa"/>
           </w:tcPr>
           <w:p>
             <w:pPr>
@@ -1553,7 +2305,7 @@
         </w:tc>
         <w:tc>
           <w:tcPr>
-            <w:tcW w:w="2927" w:type="dxa"/>
+            <w:tcW w:w="2444" w:type="dxa"/>
           </w:tcPr>
           <w:p>
             <w:pPr>
@@ -1576,25 +2328,25 @@
         </w:tc>
         <w:tc>
           <w:tcPr>
-            <w:tcW w:w="1886" w:type="dxa"/>
-          </w:tcPr>
-          <w:p>
-            <w:pPr>
-              <w:cnfStyle w:val="000000100000" w:firstRow="0" w:lastRow="0" w:firstColumn="0" w:lastColumn="0" w:oddVBand="0" w:evenVBand="0" w:oddHBand="1" w:evenHBand="0" w:firstRowFirstColumn="0" w:firstRowLastColumn="0" w:lastRowFirstColumn="0" w:lastRowLastColumn="0"/>
-              <w:rPr>
-                <w:rFonts w:ascii="Arial" w:hAnsi="Arial" w:cs="Arial"/>
-                <w:sz w:val="24"/>
-                <w:szCs w:val="24"/>
-              </w:rPr>
-            </w:pPr>
-          </w:p>
-        </w:tc>
-      </w:tr>
-      <w:tr>
-        <w:tc>
-          <w:tcPr>
-            <w:cnfStyle w:val="001000000000" w:firstRow="0" w:lastRow="0" w:firstColumn="1" w:lastColumn="0" w:oddVBand="0" w:evenVBand="0" w:oddHBand="0" w:evenHBand="0" w:firstRowFirstColumn="0" w:firstRowLastColumn="0" w:lastRowFirstColumn="0" w:lastRowLastColumn="0"/>
-            <w:tcW w:w="1980" w:type="dxa"/>
+            <w:tcW w:w="1662" w:type="dxa"/>
+          </w:tcPr>
+          <w:p>
+            <w:pPr>
+              <w:cnfStyle w:val="000000100000" w:firstRow="0" w:lastRow="0" w:firstColumn="0" w:lastColumn="0" w:oddVBand="0" w:evenVBand="0" w:oddHBand="1" w:evenHBand="0" w:firstRowFirstColumn="0" w:firstRowLastColumn="0" w:lastRowFirstColumn="0" w:lastRowLastColumn="0"/>
+              <w:rPr>
+                <w:rFonts w:ascii="Arial" w:hAnsi="Arial" w:cs="Arial"/>
+                <w:sz w:val="24"/>
+                <w:szCs w:val="24"/>
+              </w:rPr>
+            </w:pPr>
+          </w:p>
+        </w:tc>
+      </w:tr>
+      <w:tr>
+        <w:tc>
+          <w:tcPr>
+            <w:cnfStyle w:val="001000000000" w:firstRow="0" w:lastRow="0" w:firstColumn="1" w:lastColumn="0" w:oddVBand="0" w:evenVBand="0" w:oddHBand="0" w:evenHBand="0" w:firstRowFirstColumn="0" w:firstRowLastColumn="0" w:lastRowFirstColumn="0" w:lastRowLastColumn="0"/>
+            <w:tcW w:w="1958" w:type="dxa"/>
           </w:tcPr>
           <w:p>
             <w:pPr>
@@ -1616,7 +2368,7 @@
         </w:tc>
         <w:tc>
           <w:tcPr>
-            <w:tcW w:w="1701" w:type="dxa"/>
+            <w:tcW w:w="2430" w:type="dxa"/>
           </w:tcPr>
           <w:p>
             <w:pPr>
@@ -1639,7 +2391,7 @@
         </w:tc>
         <w:tc>
           <w:tcPr>
-            <w:tcW w:w="2927" w:type="dxa"/>
+            <w:tcW w:w="2444" w:type="dxa"/>
           </w:tcPr>
           <w:p>
             <w:pPr>
@@ -1662,7 +2414,7 @@
         </w:tc>
         <w:tc>
           <w:tcPr>
-            <w:tcW w:w="1886" w:type="dxa"/>
+            <w:tcW w:w="1662" w:type="dxa"/>
           </w:tcPr>
           <w:p>
             <w:pPr>
@@ -1683,7 +2435,7 @@
         <w:tc>
           <w:tcPr>
             <w:cnfStyle w:val="001000000000" w:firstRow="0" w:lastRow="0" w:firstColumn="1" w:lastColumn="0" w:oddVBand="0" w:evenVBand="0" w:oddHBand="0" w:evenHBand="0" w:firstRowFirstColumn="0" w:firstRowLastColumn="0" w:lastRowFirstColumn="0" w:lastRowLastColumn="0"/>
-            <w:tcW w:w="1980" w:type="dxa"/>
+            <w:tcW w:w="1958" w:type="dxa"/>
           </w:tcPr>
           <w:p>
             <w:pPr>
@@ -1705,55 +2457,55 @@
         </w:tc>
         <w:tc>
           <w:tcPr>
-            <w:tcW w:w="1701" w:type="dxa"/>
-          </w:tcPr>
-          <w:p>
-            <w:pPr>
-              <w:cnfStyle w:val="000000100000" w:firstRow="0" w:lastRow="0" w:firstColumn="0" w:lastColumn="0" w:oddVBand="0" w:evenVBand="0" w:oddHBand="1" w:evenHBand="0" w:firstRowFirstColumn="0" w:firstRowLastColumn="0" w:lastRowFirstColumn="0" w:lastRowLastColumn="0"/>
-              <w:rPr>
-                <w:rFonts w:ascii="Arial" w:hAnsi="Arial" w:cs="Arial"/>
-                <w:sz w:val="24"/>
-                <w:szCs w:val="24"/>
-              </w:rPr>
-            </w:pPr>
-          </w:p>
-        </w:tc>
-        <w:tc>
-          <w:tcPr>
-            <w:tcW w:w="2927" w:type="dxa"/>
-          </w:tcPr>
-          <w:p>
-            <w:pPr>
-              <w:cnfStyle w:val="000000100000" w:firstRow="0" w:lastRow="0" w:firstColumn="0" w:lastColumn="0" w:oddVBand="0" w:evenVBand="0" w:oddHBand="1" w:evenHBand="0" w:firstRowFirstColumn="0" w:firstRowLastColumn="0" w:lastRowFirstColumn="0" w:lastRowLastColumn="0"/>
-              <w:rPr>
-                <w:rFonts w:ascii="Arial" w:hAnsi="Arial" w:cs="Arial"/>
-                <w:sz w:val="24"/>
-                <w:szCs w:val="24"/>
-              </w:rPr>
-            </w:pPr>
-          </w:p>
-        </w:tc>
-        <w:tc>
-          <w:tcPr>
-            <w:tcW w:w="1886" w:type="dxa"/>
-          </w:tcPr>
-          <w:p>
-            <w:pPr>
-              <w:cnfStyle w:val="000000100000" w:firstRow="0" w:lastRow="0" w:firstColumn="0" w:lastColumn="0" w:oddVBand="0" w:evenVBand="0" w:oddHBand="1" w:evenHBand="0" w:firstRowFirstColumn="0" w:firstRowLastColumn="0" w:lastRowFirstColumn="0" w:lastRowLastColumn="0"/>
-              <w:rPr>
-                <w:rFonts w:ascii="Arial" w:hAnsi="Arial" w:cs="Arial"/>
-                <w:sz w:val="24"/>
-                <w:szCs w:val="24"/>
-              </w:rPr>
-            </w:pPr>
-          </w:p>
-        </w:tc>
-      </w:tr>
-      <w:tr>
-        <w:tc>
-          <w:tcPr>
-            <w:cnfStyle w:val="001000000000" w:firstRow="0" w:lastRow="0" w:firstColumn="1" w:lastColumn="0" w:oddVBand="0" w:evenVBand="0" w:oddHBand="0" w:evenHBand="0" w:firstRowFirstColumn="0" w:firstRowLastColumn="0" w:lastRowFirstColumn="0" w:lastRowLastColumn="0"/>
-            <w:tcW w:w="1980" w:type="dxa"/>
+            <w:tcW w:w="2430" w:type="dxa"/>
+          </w:tcPr>
+          <w:p>
+            <w:pPr>
+              <w:cnfStyle w:val="000000100000" w:firstRow="0" w:lastRow="0" w:firstColumn="0" w:lastColumn="0" w:oddVBand="0" w:evenVBand="0" w:oddHBand="1" w:evenHBand="0" w:firstRowFirstColumn="0" w:firstRowLastColumn="0" w:lastRowFirstColumn="0" w:lastRowLastColumn="0"/>
+              <w:rPr>
+                <w:rFonts w:ascii="Arial" w:hAnsi="Arial" w:cs="Arial"/>
+                <w:sz w:val="24"/>
+                <w:szCs w:val="24"/>
+              </w:rPr>
+            </w:pPr>
+          </w:p>
+        </w:tc>
+        <w:tc>
+          <w:tcPr>
+            <w:tcW w:w="2444" w:type="dxa"/>
+          </w:tcPr>
+          <w:p>
+            <w:pPr>
+              <w:cnfStyle w:val="000000100000" w:firstRow="0" w:lastRow="0" w:firstColumn="0" w:lastColumn="0" w:oddVBand="0" w:evenVBand="0" w:oddHBand="1" w:evenHBand="0" w:firstRowFirstColumn="0" w:firstRowLastColumn="0" w:lastRowFirstColumn="0" w:lastRowLastColumn="0"/>
+              <w:rPr>
+                <w:rFonts w:ascii="Arial" w:hAnsi="Arial" w:cs="Arial"/>
+                <w:sz w:val="24"/>
+                <w:szCs w:val="24"/>
+              </w:rPr>
+            </w:pPr>
+          </w:p>
+        </w:tc>
+        <w:tc>
+          <w:tcPr>
+            <w:tcW w:w="1662" w:type="dxa"/>
+          </w:tcPr>
+          <w:p>
+            <w:pPr>
+              <w:cnfStyle w:val="000000100000" w:firstRow="0" w:lastRow="0" w:firstColumn="0" w:lastColumn="0" w:oddVBand="0" w:evenVBand="0" w:oddHBand="1" w:evenHBand="0" w:firstRowFirstColumn="0" w:firstRowLastColumn="0" w:lastRowFirstColumn="0" w:lastRowLastColumn="0"/>
+              <w:rPr>
+                <w:rFonts w:ascii="Arial" w:hAnsi="Arial" w:cs="Arial"/>
+                <w:sz w:val="24"/>
+                <w:szCs w:val="24"/>
+              </w:rPr>
+            </w:pPr>
+          </w:p>
+        </w:tc>
+      </w:tr>
+      <w:tr>
+        <w:tc>
+          <w:tcPr>
+            <w:cnfStyle w:val="001000000000" w:firstRow="0" w:lastRow="0" w:firstColumn="1" w:lastColumn="0" w:oddVBand="0" w:evenVBand="0" w:oddHBand="0" w:evenHBand="0" w:firstRowFirstColumn="0" w:firstRowLastColumn="0" w:lastRowFirstColumn="0" w:lastRowLastColumn="0"/>
+            <w:tcW w:w="1958" w:type="dxa"/>
           </w:tcPr>
           <w:p>
             <w:pPr>
@@ -1775,7 +2527,7 @@
         </w:tc>
         <w:tc>
           <w:tcPr>
-            <w:tcW w:w="1701" w:type="dxa"/>
+            <w:tcW w:w="2430" w:type="dxa"/>
           </w:tcPr>
           <w:p>
             <w:pPr>
@@ -1798,7 +2550,7 @@
         </w:tc>
         <w:tc>
           <w:tcPr>
-            <w:tcW w:w="2927" w:type="dxa"/>
+            <w:tcW w:w="2444" w:type="dxa"/>
           </w:tcPr>
           <w:p>
             <w:pPr>
@@ -1821,7 +2573,7 @@
         </w:tc>
         <w:tc>
           <w:tcPr>
-            <w:tcW w:w="1886" w:type="dxa"/>
+            <w:tcW w:w="1662" w:type="dxa"/>
           </w:tcPr>
           <w:p>
             <w:pPr>
@@ -1842,7 +2594,7 @@
         <w:tc>
           <w:tcPr>
             <w:cnfStyle w:val="001000000000" w:firstRow="0" w:lastRow="0" w:firstColumn="1" w:lastColumn="0" w:oddVBand="0" w:evenVBand="0" w:oddHBand="0" w:evenHBand="0" w:firstRowFirstColumn="0" w:firstRowLastColumn="0" w:lastRowFirstColumn="0" w:lastRowLastColumn="0"/>
-            <w:tcW w:w="1980" w:type="dxa"/>
+            <w:tcW w:w="1958" w:type="dxa"/>
           </w:tcPr>
           <w:p>
             <w:pPr>
@@ -1864,7 +2616,7 @@
         </w:tc>
         <w:tc>
           <w:tcPr>
-            <w:tcW w:w="1701" w:type="dxa"/>
+            <w:tcW w:w="2430" w:type="dxa"/>
           </w:tcPr>
           <w:p>
             <w:pPr>
@@ -1887,7 +2639,7 @@
         </w:tc>
         <w:tc>
           <w:tcPr>
-            <w:tcW w:w="2927" w:type="dxa"/>
+            <w:tcW w:w="2444" w:type="dxa"/>
           </w:tcPr>
           <w:p>
             <w:pPr>
@@ -1910,25 +2662,25 @@
         </w:tc>
         <w:tc>
           <w:tcPr>
-            <w:tcW w:w="1886" w:type="dxa"/>
-          </w:tcPr>
-          <w:p>
-            <w:pPr>
-              <w:cnfStyle w:val="000000100000" w:firstRow="0" w:lastRow="0" w:firstColumn="0" w:lastColumn="0" w:oddVBand="0" w:evenVBand="0" w:oddHBand="1" w:evenHBand="0" w:firstRowFirstColumn="0" w:firstRowLastColumn="0" w:lastRowFirstColumn="0" w:lastRowLastColumn="0"/>
-              <w:rPr>
-                <w:rFonts w:ascii="Arial" w:hAnsi="Arial" w:cs="Arial"/>
-                <w:sz w:val="24"/>
-                <w:szCs w:val="24"/>
-              </w:rPr>
-            </w:pPr>
-          </w:p>
-        </w:tc>
-      </w:tr>
-      <w:tr>
-        <w:tc>
-          <w:tcPr>
-            <w:cnfStyle w:val="001000000000" w:firstRow="0" w:lastRow="0" w:firstColumn="1" w:lastColumn="0" w:oddVBand="0" w:evenVBand="0" w:oddHBand="0" w:evenHBand="0" w:firstRowFirstColumn="0" w:firstRowLastColumn="0" w:lastRowFirstColumn="0" w:lastRowLastColumn="0"/>
-            <w:tcW w:w="1980" w:type="dxa"/>
+            <w:tcW w:w="1662" w:type="dxa"/>
+          </w:tcPr>
+          <w:p>
+            <w:pPr>
+              <w:cnfStyle w:val="000000100000" w:firstRow="0" w:lastRow="0" w:firstColumn="0" w:lastColumn="0" w:oddVBand="0" w:evenVBand="0" w:oddHBand="1" w:evenHBand="0" w:firstRowFirstColumn="0" w:firstRowLastColumn="0" w:lastRowFirstColumn="0" w:lastRowLastColumn="0"/>
+              <w:rPr>
+                <w:rFonts w:ascii="Arial" w:hAnsi="Arial" w:cs="Arial"/>
+                <w:sz w:val="24"/>
+                <w:szCs w:val="24"/>
+              </w:rPr>
+            </w:pPr>
+          </w:p>
+        </w:tc>
+      </w:tr>
+      <w:tr>
+        <w:tc>
+          <w:tcPr>
+            <w:cnfStyle w:val="001000000000" w:firstRow="0" w:lastRow="0" w:firstColumn="1" w:lastColumn="0" w:oddVBand="0" w:evenVBand="0" w:oddHBand="0" w:evenHBand="0" w:firstRowFirstColumn="0" w:firstRowLastColumn="0" w:lastRowFirstColumn="0" w:lastRowLastColumn="0"/>
+            <w:tcW w:w="1958" w:type="dxa"/>
           </w:tcPr>
           <w:p>
             <w:pPr>
@@ -1950,7 +2702,7 @@
         </w:tc>
         <w:tc>
           <w:tcPr>
-            <w:tcW w:w="1701" w:type="dxa"/>
+            <w:tcW w:w="2430" w:type="dxa"/>
           </w:tcPr>
           <w:p>
             <w:pPr>
@@ -1973,7 +2725,7 @@
         </w:tc>
         <w:tc>
           <w:tcPr>
-            <w:tcW w:w="2927" w:type="dxa"/>
+            <w:tcW w:w="2444" w:type="dxa"/>
           </w:tcPr>
           <w:p>
             <w:pPr>
@@ -1996,7 +2748,7 @@
         </w:tc>
         <w:tc>
           <w:tcPr>
-            <w:tcW w:w="1886" w:type="dxa"/>
+            <w:tcW w:w="1662" w:type="dxa"/>
           </w:tcPr>
           <w:p>
             <w:pPr>
@@ -2017,7 +2769,7 @@
         <w:tc>
           <w:tcPr>
             <w:cnfStyle w:val="001000000000" w:firstRow="0" w:lastRow="0" w:firstColumn="1" w:lastColumn="0" w:oddVBand="0" w:evenVBand="0" w:oddHBand="0" w:evenHBand="0" w:firstRowFirstColumn="0" w:firstRowLastColumn="0" w:lastRowFirstColumn="0" w:lastRowLastColumn="0"/>
-            <w:tcW w:w="1980" w:type="dxa"/>
+            <w:tcW w:w="1958" w:type="dxa"/>
           </w:tcPr>
           <w:p>
             <w:pPr>
@@ -2039,7 +2791,7 @@
         </w:tc>
         <w:tc>
           <w:tcPr>
-            <w:tcW w:w="1701" w:type="dxa"/>
+            <w:tcW w:w="2430" w:type="dxa"/>
           </w:tcPr>
           <w:p>
             <w:pPr>
@@ -2062,7 +2814,7 @@
         </w:tc>
         <w:tc>
           <w:tcPr>
-            <w:tcW w:w="2927" w:type="dxa"/>
+            <w:tcW w:w="2444" w:type="dxa"/>
           </w:tcPr>
           <w:p>
             <w:pPr>
@@ -2085,25 +2837,25 @@
         </w:tc>
         <w:tc>
           <w:tcPr>
-            <w:tcW w:w="1886" w:type="dxa"/>
-          </w:tcPr>
-          <w:p>
-            <w:pPr>
-              <w:cnfStyle w:val="000000100000" w:firstRow="0" w:lastRow="0" w:firstColumn="0" w:lastColumn="0" w:oddVBand="0" w:evenVBand="0" w:oddHBand="1" w:evenHBand="0" w:firstRowFirstColumn="0" w:firstRowLastColumn="0" w:lastRowFirstColumn="0" w:lastRowLastColumn="0"/>
-              <w:rPr>
-                <w:rFonts w:ascii="Arial" w:hAnsi="Arial" w:cs="Arial"/>
-                <w:sz w:val="24"/>
-                <w:szCs w:val="24"/>
-              </w:rPr>
-            </w:pPr>
-          </w:p>
-        </w:tc>
-      </w:tr>
-      <w:tr>
-        <w:tc>
-          <w:tcPr>
-            <w:cnfStyle w:val="001000000000" w:firstRow="0" w:lastRow="0" w:firstColumn="1" w:lastColumn="0" w:oddVBand="0" w:evenVBand="0" w:oddHBand="0" w:evenHBand="0" w:firstRowFirstColumn="0" w:firstRowLastColumn="0" w:lastRowFirstColumn="0" w:lastRowLastColumn="0"/>
-            <w:tcW w:w="1980" w:type="dxa"/>
+            <w:tcW w:w="1662" w:type="dxa"/>
+          </w:tcPr>
+          <w:p>
+            <w:pPr>
+              <w:cnfStyle w:val="000000100000" w:firstRow="0" w:lastRow="0" w:firstColumn="0" w:lastColumn="0" w:oddVBand="0" w:evenVBand="0" w:oddHBand="1" w:evenHBand="0" w:firstRowFirstColumn="0" w:firstRowLastColumn="0" w:lastRowFirstColumn="0" w:lastRowLastColumn="0"/>
+              <w:rPr>
+                <w:rFonts w:ascii="Arial" w:hAnsi="Arial" w:cs="Arial"/>
+                <w:sz w:val="24"/>
+                <w:szCs w:val="24"/>
+              </w:rPr>
+            </w:pPr>
+          </w:p>
+        </w:tc>
+      </w:tr>
+      <w:tr>
+        <w:tc>
+          <w:tcPr>
+            <w:cnfStyle w:val="001000000000" w:firstRow="0" w:lastRow="0" w:firstColumn="1" w:lastColumn="0" w:oddVBand="0" w:evenVBand="0" w:oddHBand="0" w:evenHBand="0" w:firstRowFirstColumn="0" w:firstRowLastColumn="0" w:lastRowFirstColumn="0" w:lastRowLastColumn="0"/>
+            <w:tcW w:w="1958" w:type="dxa"/>
           </w:tcPr>
           <w:p>
             <w:pPr>
@@ -2125,7 +2877,7 @@
         </w:tc>
         <w:tc>
           <w:tcPr>
-            <w:tcW w:w="1701" w:type="dxa"/>
+            <w:tcW w:w="2430" w:type="dxa"/>
           </w:tcPr>
           <w:p>
             <w:pPr>
@@ -2148,7 +2900,7 @@
         </w:tc>
         <w:tc>
           <w:tcPr>
-            <w:tcW w:w="2927" w:type="dxa"/>
+            <w:tcW w:w="2444" w:type="dxa"/>
           </w:tcPr>
           <w:p>
             <w:pPr>
@@ -2171,7 +2923,7 @@
         </w:tc>
         <w:tc>
           <w:tcPr>
-            <w:tcW w:w="1886" w:type="dxa"/>
+            <w:tcW w:w="1662" w:type="dxa"/>
           </w:tcPr>
           <w:p>
             <w:pPr>
@@ -2192,7 +2944,7 @@
         <w:tc>
           <w:tcPr>
             <w:cnfStyle w:val="001000000000" w:firstRow="0" w:lastRow="0" w:firstColumn="1" w:lastColumn="0" w:oddVBand="0" w:evenVBand="0" w:oddHBand="0" w:evenHBand="0" w:firstRowFirstColumn="0" w:firstRowLastColumn="0" w:lastRowFirstColumn="0" w:lastRowLastColumn="0"/>
-            <w:tcW w:w="1980" w:type="dxa"/>
+            <w:tcW w:w="1958" w:type="dxa"/>
           </w:tcPr>
           <w:p>
             <w:pPr>
@@ -2214,55 +2966,55 @@
         </w:tc>
         <w:tc>
           <w:tcPr>
-            <w:tcW w:w="1701" w:type="dxa"/>
-          </w:tcPr>
-          <w:p>
-            <w:pPr>
-              <w:cnfStyle w:val="000000100000" w:firstRow="0" w:lastRow="0" w:firstColumn="0" w:lastColumn="0" w:oddVBand="0" w:evenVBand="0" w:oddHBand="1" w:evenHBand="0" w:firstRowFirstColumn="0" w:firstRowLastColumn="0" w:lastRowFirstColumn="0" w:lastRowLastColumn="0"/>
-              <w:rPr>
-                <w:rFonts w:ascii="Arial" w:hAnsi="Arial" w:cs="Arial"/>
-                <w:sz w:val="24"/>
-                <w:szCs w:val="24"/>
-              </w:rPr>
-            </w:pPr>
-          </w:p>
-        </w:tc>
-        <w:tc>
-          <w:tcPr>
-            <w:tcW w:w="2927" w:type="dxa"/>
-          </w:tcPr>
-          <w:p>
-            <w:pPr>
-              <w:cnfStyle w:val="000000100000" w:firstRow="0" w:lastRow="0" w:firstColumn="0" w:lastColumn="0" w:oddVBand="0" w:evenVBand="0" w:oddHBand="1" w:evenHBand="0" w:firstRowFirstColumn="0" w:firstRowLastColumn="0" w:lastRowFirstColumn="0" w:lastRowLastColumn="0"/>
-              <w:rPr>
-                <w:rFonts w:ascii="Arial" w:hAnsi="Arial" w:cs="Arial"/>
-                <w:sz w:val="24"/>
-                <w:szCs w:val="24"/>
-              </w:rPr>
-            </w:pPr>
-          </w:p>
-        </w:tc>
-        <w:tc>
-          <w:tcPr>
-            <w:tcW w:w="1886" w:type="dxa"/>
-          </w:tcPr>
-          <w:p>
-            <w:pPr>
-              <w:cnfStyle w:val="000000100000" w:firstRow="0" w:lastRow="0" w:firstColumn="0" w:lastColumn="0" w:oddVBand="0" w:evenVBand="0" w:oddHBand="1" w:evenHBand="0" w:firstRowFirstColumn="0" w:firstRowLastColumn="0" w:lastRowFirstColumn="0" w:lastRowLastColumn="0"/>
-              <w:rPr>
-                <w:rFonts w:ascii="Arial" w:hAnsi="Arial" w:cs="Arial"/>
-                <w:sz w:val="24"/>
-                <w:szCs w:val="24"/>
-              </w:rPr>
-            </w:pPr>
-          </w:p>
-        </w:tc>
-      </w:tr>
-      <w:tr>
-        <w:tc>
-          <w:tcPr>
-            <w:cnfStyle w:val="001000000000" w:firstRow="0" w:lastRow="0" w:firstColumn="1" w:lastColumn="0" w:oddVBand="0" w:evenVBand="0" w:oddHBand="0" w:evenHBand="0" w:firstRowFirstColumn="0" w:firstRowLastColumn="0" w:lastRowFirstColumn="0" w:lastRowLastColumn="0"/>
-            <w:tcW w:w="1980" w:type="dxa"/>
+            <w:tcW w:w="2430" w:type="dxa"/>
+          </w:tcPr>
+          <w:p>
+            <w:pPr>
+              <w:cnfStyle w:val="000000100000" w:firstRow="0" w:lastRow="0" w:firstColumn="0" w:lastColumn="0" w:oddVBand="0" w:evenVBand="0" w:oddHBand="1" w:evenHBand="0" w:firstRowFirstColumn="0" w:firstRowLastColumn="0" w:lastRowFirstColumn="0" w:lastRowLastColumn="0"/>
+              <w:rPr>
+                <w:rFonts w:ascii="Arial" w:hAnsi="Arial" w:cs="Arial"/>
+                <w:sz w:val="24"/>
+                <w:szCs w:val="24"/>
+              </w:rPr>
+            </w:pPr>
+          </w:p>
+        </w:tc>
+        <w:tc>
+          <w:tcPr>
+            <w:tcW w:w="2444" w:type="dxa"/>
+          </w:tcPr>
+          <w:p>
+            <w:pPr>
+              <w:cnfStyle w:val="000000100000" w:firstRow="0" w:lastRow="0" w:firstColumn="0" w:lastColumn="0" w:oddVBand="0" w:evenVBand="0" w:oddHBand="1" w:evenHBand="0" w:firstRowFirstColumn="0" w:firstRowLastColumn="0" w:lastRowFirstColumn="0" w:lastRowLastColumn="0"/>
+              <w:rPr>
+                <w:rFonts w:ascii="Arial" w:hAnsi="Arial" w:cs="Arial"/>
+                <w:sz w:val="24"/>
+                <w:szCs w:val="24"/>
+              </w:rPr>
+            </w:pPr>
+          </w:p>
+        </w:tc>
+        <w:tc>
+          <w:tcPr>
+            <w:tcW w:w="1662" w:type="dxa"/>
+          </w:tcPr>
+          <w:p>
+            <w:pPr>
+              <w:cnfStyle w:val="000000100000" w:firstRow="0" w:lastRow="0" w:firstColumn="0" w:lastColumn="0" w:oddVBand="0" w:evenVBand="0" w:oddHBand="1" w:evenHBand="0" w:firstRowFirstColumn="0" w:firstRowLastColumn="0" w:lastRowFirstColumn="0" w:lastRowLastColumn="0"/>
+              <w:rPr>
+                <w:rFonts w:ascii="Arial" w:hAnsi="Arial" w:cs="Arial"/>
+                <w:sz w:val="24"/>
+                <w:szCs w:val="24"/>
+              </w:rPr>
+            </w:pPr>
+          </w:p>
+        </w:tc>
+      </w:tr>
+      <w:tr>
+        <w:tc>
+          <w:tcPr>
+            <w:cnfStyle w:val="001000000000" w:firstRow="0" w:lastRow="0" w:firstColumn="1" w:lastColumn="0" w:oddVBand="0" w:evenVBand="0" w:oddHBand="0" w:evenHBand="0" w:firstRowFirstColumn="0" w:firstRowLastColumn="0" w:lastRowFirstColumn="0" w:lastRowLastColumn="0"/>
+            <w:tcW w:w="1958" w:type="dxa"/>
           </w:tcPr>
           <w:p>
             <w:pPr>
@@ -2284,7 +3036,7 @@
         </w:tc>
         <w:tc>
           <w:tcPr>
-            <w:tcW w:w="1701" w:type="dxa"/>
+            <w:tcW w:w="2430" w:type="dxa"/>
           </w:tcPr>
           <w:p>
             <w:pPr>
@@ -2307,7 +3059,7 @@
         </w:tc>
         <w:tc>
           <w:tcPr>
-            <w:tcW w:w="2927" w:type="dxa"/>
+            <w:tcW w:w="2444" w:type="dxa"/>
           </w:tcPr>
           <w:p>
             <w:pPr>
@@ -2330,7 +3082,7 @@
         </w:tc>
         <w:tc>
           <w:tcPr>
-            <w:tcW w:w="1886" w:type="dxa"/>
+            <w:tcW w:w="1662" w:type="dxa"/>
           </w:tcPr>
           <w:p>
             <w:pPr>
@@ -2351,7 +3103,7 @@
         <w:tc>
           <w:tcPr>
             <w:cnfStyle w:val="001000000000" w:firstRow="0" w:lastRow="0" w:firstColumn="1" w:lastColumn="0" w:oddVBand="0" w:evenVBand="0" w:oddHBand="0" w:evenHBand="0" w:firstRowFirstColumn="0" w:firstRowLastColumn="0" w:lastRowFirstColumn="0" w:lastRowLastColumn="0"/>
-            <w:tcW w:w="1980" w:type="dxa"/>
+            <w:tcW w:w="1958" w:type="dxa"/>
           </w:tcPr>
           <w:p>
             <w:pPr>
@@ -2373,7 +3125,7 @@
         </w:tc>
         <w:tc>
           <w:tcPr>
-            <w:tcW w:w="1701" w:type="dxa"/>
+            <w:tcW w:w="2430" w:type="dxa"/>
           </w:tcPr>
           <w:p>
             <w:pPr>
@@ -2396,7 +3148,7 @@
         </w:tc>
         <w:tc>
           <w:tcPr>
-            <w:tcW w:w="2927" w:type="dxa"/>
+            <w:tcW w:w="2444" w:type="dxa"/>
           </w:tcPr>
           <w:p>
             <w:pPr>
@@ -2419,25 +3171,25 @@
         </w:tc>
         <w:tc>
           <w:tcPr>
-            <w:tcW w:w="1886" w:type="dxa"/>
-          </w:tcPr>
-          <w:p>
-            <w:pPr>
-              <w:cnfStyle w:val="000000100000" w:firstRow="0" w:lastRow="0" w:firstColumn="0" w:lastColumn="0" w:oddVBand="0" w:evenVBand="0" w:oddHBand="1" w:evenHBand="0" w:firstRowFirstColumn="0" w:firstRowLastColumn="0" w:lastRowFirstColumn="0" w:lastRowLastColumn="0"/>
-              <w:rPr>
-                <w:rFonts w:ascii="Arial" w:hAnsi="Arial" w:cs="Arial"/>
-                <w:sz w:val="24"/>
-                <w:szCs w:val="24"/>
-              </w:rPr>
-            </w:pPr>
-          </w:p>
-        </w:tc>
-      </w:tr>
-      <w:tr>
-        <w:tc>
-          <w:tcPr>
-            <w:cnfStyle w:val="001000000000" w:firstRow="0" w:lastRow="0" w:firstColumn="1" w:lastColumn="0" w:oddVBand="0" w:evenVBand="0" w:oddHBand="0" w:evenHBand="0" w:firstRowFirstColumn="0" w:firstRowLastColumn="0" w:lastRowFirstColumn="0" w:lastRowLastColumn="0"/>
-            <w:tcW w:w="1980" w:type="dxa"/>
+            <w:tcW w:w="1662" w:type="dxa"/>
+          </w:tcPr>
+          <w:p>
+            <w:pPr>
+              <w:cnfStyle w:val="000000100000" w:firstRow="0" w:lastRow="0" w:firstColumn="0" w:lastColumn="0" w:oddVBand="0" w:evenVBand="0" w:oddHBand="1" w:evenHBand="0" w:firstRowFirstColumn="0" w:firstRowLastColumn="0" w:lastRowFirstColumn="0" w:lastRowLastColumn="0"/>
+              <w:rPr>
+                <w:rFonts w:ascii="Arial" w:hAnsi="Arial" w:cs="Arial"/>
+                <w:sz w:val="24"/>
+                <w:szCs w:val="24"/>
+              </w:rPr>
+            </w:pPr>
+          </w:p>
+        </w:tc>
+      </w:tr>
+      <w:tr>
+        <w:tc>
+          <w:tcPr>
+            <w:cnfStyle w:val="001000000000" w:firstRow="0" w:lastRow="0" w:firstColumn="1" w:lastColumn="0" w:oddVBand="0" w:evenVBand="0" w:oddHBand="0" w:evenHBand="0" w:firstRowFirstColumn="0" w:firstRowLastColumn="0" w:lastRowFirstColumn="0" w:lastRowLastColumn="0"/>
+            <w:tcW w:w="1958" w:type="dxa"/>
           </w:tcPr>
           <w:p>
             <w:pPr>
@@ -2459,7 +3211,7 @@
         </w:tc>
         <w:tc>
           <w:tcPr>
-            <w:tcW w:w="1701" w:type="dxa"/>
+            <w:tcW w:w="2430" w:type="dxa"/>
           </w:tcPr>
           <w:p>
             <w:pPr>
@@ -2498,7 +3250,7 @@
         </w:tc>
         <w:tc>
           <w:tcPr>
-            <w:tcW w:w="2927" w:type="dxa"/>
+            <w:tcW w:w="2444" w:type="dxa"/>
           </w:tcPr>
           <w:p>
             <w:pPr>
@@ -2545,7 +3297,7 @@
         </w:tc>
         <w:tc>
           <w:tcPr>
-            <w:tcW w:w="1886" w:type="dxa"/>
+            <w:tcW w:w="1662" w:type="dxa"/>
           </w:tcPr>
           <w:p>
             <w:pPr>
@@ -2566,7 +3318,7 @@
         <w:tc>
           <w:tcPr>
             <w:cnfStyle w:val="001000000000" w:firstRow="0" w:lastRow="0" w:firstColumn="1" w:lastColumn="0" w:oddVBand="0" w:evenVBand="0" w:oddHBand="0" w:evenHBand="0" w:firstRowFirstColumn="0" w:firstRowLastColumn="0" w:lastRowFirstColumn="0" w:lastRowLastColumn="0"/>
-            <w:tcW w:w="1980" w:type="dxa"/>
+            <w:tcW w:w="1958" w:type="dxa"/>
           </w:tcPr>
           <w:p>
             <w:pPr>
@@ -2588,7 +3340,7 @@
         </w:tc>
         <w:tc>
           <w:tcPr>
-            <w:tcW w:w="1701" w:type="dxa"/>
+            <w:tcW w:w="2430" w:type="dxa"/>
           </w:tcPr>
           <w:p>
             <w:pPr>
@@ -2606,6 +3358,153 @@
                 <w:szCs w:val="24"/>
               </w:rPr>
               <w:t>SHIFT_DER_ASIGN</w:t>
+            </w:r>
+          </w:p>
+        </w:tc>
+        <w:tc>
+          <w:tcPr>
+            <w:tcW w:w="2444" w:type="dxa"/>
+          </w:tcPr>
+          <w:p>
+            <w:pPr>
+              <w:cnfStyle w:val="000000100000" w:firstRow="0" w:lastRow="0" w:firstColumn="0" w:lastColumn="0" w:oddVBand="0" w:evenVBand="0" w:oddHBand="1" w:evenHBand="0" w:firstRowFirstColumn="0" w:firstRowLastColumn="0" w:lastRowFirstColumn="0" w:lastRowLastColumn="0"/>
+              <w:rPr>
+                <w:rFonts w:ascii="Arial" w:hAnsi="Arial" w:cs="Arial"/>
+                <w:sz w:val="24"/>
+                <w:szCs w:val="24"/>
+              </w:rPr>
+            </w:pPr>
+            <w:r>
+              <w:rPr>
+                <w:rFonts w:ascii="Arial" w:hAnsi="Arial" w:cs="Arial"/>
+                <w:sz w:val="24"/>
+                <w:szCs w:val="24"/>
+              </w:rPr>
+              <w:t xml:space="preserve">Shift </w:t>
+            </w:r>
+            <w:r>
+              <w:rPr>
+                <w:rFonts w:ascii="Arial" w:hAnsi="Arial" w:cs="Arial"/>
+                <w:sz w:val="24"/>
+                <w:szCs w:val="24"/>
+              </w:rPr>
+              <w:t>derecho y asignación</w:t>
+            </w:r>
+          </w:p>
+        </w:tc>
+        <w:tc>
+          <w:tcPr>
+            <w:tcW w:w="1662" w:type="dxa"/>
+          </w:tcPr>
+          <w:p>
+            <w:pPr>
+              <w:cnfStyle w:val="000000100000" w:firstRow="0" w:lastRow="0" w:firstColumn="0" w:lastColumn="0" w:oddVBand="0" w:evenVBand="0" w:oddHBand="1" w:evenHBand="0" w:firstRowFirstColumn="0" w:firstRowLastColumn="0" w:lastRowFirstColumn="0" w:lastRowLastColumn="0"/>
+              <w:rPr>
+                <w:rFonts w:ascii="Arial" w:hAnsi="Arial" w:cs="Arial"/>
+                <w:sz w:val="24"/>
+                <w:szCs w:val="24"/>
+              </w:rPr>
+            </w:pPr>
+          </w:p>
+        </w:tc>
+      </w:tr>
+      <w:tr>
+        <w:tc>
+          <w:tcPr>
+            <w:cnfStyle w:val="001000000000" w:firstRow="0" w:lastRow="0" w:firstColumn="1" w:lastColumn="0" w:oddVBand="0" w:evenVBand="0" w:oddHBand="0" w:evenHBand="0" w:firstRowFirstColumn="0" w:firstRowLastColumn="0" w:lastRowFirstColumn="0" w:lastRowLastColumn="0"/>
+            <w:tcW w:w="8494" w:type="dxa"/>
+            <w:gridSpan w:val="4"/>
+          </w:tcPr>
+          <w:p>
+            <w:pPr>
+              <w:jc w:val="center"/>
+              <w:rPr>
+                <w:rFonts w:ascii="Arial" w:hAnsi="Arial" w:cs="Arial"/>
+                <w:sz w:val="24"/>
+                <w:szCs w:val="24"/>
+              </w:rPr>
+            </w:pPr>
+            <w:r>
+              <w:rPr>
+                <w:rFonts w:ascii="Arial" w:hAnsi="Arial" w:cs="Arial"/>
+                <w:sz w:val="24"/>
+                <w:szCs w:val="24"/>
+              </w:rPr>
+              <w:t>OPERADORES QUE SON PALABRAS RESERVADAS</w:t>
+            </w:r>
+          </w:p>
+        </w:tc>
+      </w:tr>
+      <w:tr>
+        <w:trPr>
+          <w:cnfStyle w:val="000000100000" w:firstRow="0" w:lastRow="0" w:firstColumn="0" w:lastColumn="0" w:oddVBand="0" w:evenVBand="0" w:oddHBand="1" w:evenHBand="0" w:firstRowFirstColumn="0" w:firstRowLastColumn="0" w:lastRowFirstColumn="0" w:lastRowLastColumn="0"/>
+        </w:trPr>
+        <w:tc>
+          <w:tcPr>
+            <w:cnfStyle w:val="001000000000" w:firstRow="0" w:lastRow="0" w:firstColumn="1" w:lastColumn="0" w:oddVBand="0" w:evenVBand="0" w:oddHBand="0" w:evenHBand="0" w:firstRowFirstColumn="0" w:firstRowLastColumn="0" w:lastRowFirstColumn="0" w:lastRowLastColumn="0"/>
+            <w:tcW w:w="1958" w:type="dxa"/>
+          </w:tcPr>
+          <w:p>
+            <w:pPr>
+              <w:rPr>
+                <w:rFonts w:ascii="Arial" w:hAnsi="Arial" w:cs="Arial"/>
+                <w:sz w:val="24"/>
+                <w:szCs w:val="24"/>
+              </w:rPr>
+            </w:pPr>
+            <w:r>
+              <w:rPr>
+                <w:rFonts w:ascii="Arial" w:hAnsi="Arial" w:cs="Arial"/>
+                <w:sz w:val="24"/>
+                <w:szCs w:val="24"/>
+              </w:rPr>
+              <w:t>NOT</w:t>
+            </w:r>
+          </w:p>
+        </w:tc>
+        <w:tc>
+          <w:tcPr>
+            <w:tcW w:w="2430" w:type="dxa"/>
+          </w:tcPr>
+          <w:p>
+            <w:pPr>
+              <w:cnfStyle w:val="000000100000" w:firstRow="0" w:lastRow="0" w:firstColumn="0" w:lastColumn="0" w:oddVBand="0" w:evenVBand="0" w:oddHBand="1" w:evenHBand="0" w:firstRowFirstColumn="0" w:firstRowLastColumn="0" w:lastRowFirstColumn="0" w:lastRowLastColumn="0"/>
+              <w:rPr>
+                <w:rFonts w:ascii="Arial" w:hAnsi="Arial" w:cs="Arial"/>
+                <w:sz w:val="24"/>
+                <w:szCs w:val="24"/>
+              </w:rPr>
+            </w:pPr>
+            <w:r>
+              <w:rPr>
+                <w:rFonts w:ascii="Arial" w:hAnsi="Arial" w:cs="Arial"/>
+                <w:sz w:val="24"/>
+                <w:szCs w:val="24"/>
+              </w:rPr>
+              <w:t>NOT</w:t>
+            </w:r>
+          </w:p>
+        </w:tc>
+        <w:tc>
+          <w:tcPr>
+            <w:tcW w:w="2444" w:type="dxa"/>
+          </w:tcPr>
+          <w:p>
+            <w:pPr>
+              <w:cnfStyle w:val="000000100000" w:firstRow="0" w:lastRow="0" w:firstColumn="0" w:lastColumn="0" w:oddVBand="0" w:evenVBand="0" w:oddHBand="1" w:evenHBand="0" w:firstRowFirstColumn="0" w:firstRowLastColumn="0" w:lastRowFirstColumn="0" w:lastRowLastColumn="0"/>
+              <w:rPr>
+                <w:rFonts w:ascii="Arial" w:hAnsi="Arial" w:cs="Arial"/>
+                <w:sz w:val="24"/>
+                <w:szCs w:val="24"/>
+              </w:rPr>
+            </w:pPr>
+            <w:r>
+              <w:rPr>
+                <w:rFonts w:ascii="Arial" w:hAnsi="Arial" w:cs="Arial"/>
+                <w:sz w:val="24"/>
+                <w:szCs w:val="24"/>
+              </w:rPr>
+              <w:t>Operador lógico NOT</w:t>
             </w:r>
             <w:bookmarkStart w:id="0" w:name="_GoBack"/>
             <w:bookmarkEnd w:id="0"/>
@@ -2613,42 +3512,447 @@
         </w:tc>
         <w:tc>
           <w:tcPr>
-            <w:tcW w:w="2927" w:type="dxa"/>
-          </w:tcPr>
-          <w:p>
-            <w:pPr>
-              <w:cnfStyle w:val="000000100000" w:firstRow="0" w:lastRow="0" w:firstColumn="0" w:lastColumn="0" w:oddVBand="0" w:evenVBand="0" w:oddHBand="1" w:evenHBand="0" w:firstRowFirstColumn="0" w:firstRowLastColumn="0" w:lastRowFirstColumn="0" w:lastRowLastColumn="0"/>
-              <w:rPr>
-                <w:rFonts w:ascii="Arial" w:hAnsi="Arial" w:cs="Arial"/>
-                <w:sz w:val="24"/>
-                <w:szCs w:val="24"/>
-              </w:rPr>
-            </w:pPr>
-            <w:r>
-              <w:rPr>
-                <w:rFonts w:ascii="Arial" w:hAnsi="Arial" w:cs="Arial"/>
-                <w:sz w:val="24"/>
-                <w:szCs w:val="24"/>
-              </w:rPr>
-              <w:t xml:space="preserve">Shift </w:t>
-            </w:r>
-            <w:r>
-              <w:rPr>
-                <w:rFonts w:ascii="Arial" w:hAnsi="Arial" w:cs="Arial"/>
-                <w:sz w:val="24"/>
-                <w:szCs w:val="24"/>
-              </w:rPr>
-              <w:t>derecho y asignación</w:t>
-            </w:r>
-          </w:p>
-        </w:tc>
-        <w:tc>
-          <w:tcPr>
-            <w:tcW w:w="1886" w:type="dxa"/>
-          </w:tcPr>
-          <w:p>
-            <w:pPr>
-              <w:cnfStyle w:val="000000100000" w:firstRow="0" w:lastRow="0" w:firstColumn="0" w:lastColumn="0" w:oddVBand="0" w:evenVBand="0" w:oddHBand="1" w:evenHBand="0" w:firstRowFirstColumn="0" w:firstRowLastColumn="0" w:lastRowFirstColumn="0" w:lastRowLastColumn="0"/>
+            <w:tcW w:w="1662" w:type="dxa"/>
+          </w:tcPr>
+          <w:p>
+            <w:pPr>
+              <w:cnfStyle w:val="000000100000" w:firstRow="0" w:lastRow="0" w:firstColumn="0" w:lastColumn="0" w:oddVBand="0" w:evenVBand="0" w:oddHBand="1" w:evenHBand="0" w:firstRowFirstColumn="0" w:firstRowLastColumn="0" w:lastRowFirstColumn="0" w:lastRowLastColumn="0"/>
+              <w:rPr>
+                <w:rFonts w:ascii="Arial" w:hAnsi="Arial" w:cs="Arial"/>
+                <w:sz w:val="24"/>
+                <w:szCs w:val="24"/>
+              </w:rPr>
+            </w:pPr>
+          </w:p>
+        </w:tc>
+      </w:tr>
+      <w:tr>
+        <w:tc>
+          <w:tcPr>
+            <w:cnfStyle w:val="001000000000" w:firstRow="0" w:lastRow="0" w:firstColumn="1" w:lastColumn="0" w:oddVBand="0" w:evenVBand="0" w:oddHBand="0" w:evenHBand="0" w:firstRowFirstColumn="0" w:firstRowLastColumn="0" w:lastRowFirstColumn="0" w:lastRowLastColumn="0"/>
+            <w:tcW w:w="1958" w:type="dxa"/>
+          </w:tcPr>
+          <w:p>
+            <w:pPr>
+              <w:rPr>
+                <w:rFonts w:ascii="Arial" w:hAnsi="Arial" w:cs="Arial"/>
+                <w:sz w:val="24"/>
+                <w:szCs w:val="24"/>
+              </w:rPr>
+            </w:pPr>
+            <w:r>
+              <w:rPr>
+                <w:rFonts w:ascii="Arial" w:hAnsi="Arial" w:cs="Arial"/>
+                <w:sz w:val="24"/>
+                <w:szCs w:val="24"/>
+              </w:rPr>
+              <w:t>OR</w:t>
+            </w:r>
+          </w:p>
+        </w:tc>
+        <w:tc>
+          <w:tcPr>
+            <w:tcW w:w="2430" w:type="dxa"/>
+          </w:tcPr>
+          <w:p>
+            <w:pPr>
+              <w:cnfStyle w:val="000000000000" w:firstRow="0" w:lastRow="0" w:firstColumn="0" w:lastColumn="0" w:oddVBand="0" w:evenVBand="0" w:oddHBand="0" w:evenHBand="0" w:firstRowFirstColumn="0" w:firstRowLastColumn="0" w:lastRowFirstColumn="0" w:lastRowLastColumn="0"/>
+              <w:rPr>
+                <w:rFonts w:ascii="Arial" w:hAnsi="Arial" w:cs="Arial"/>
+                <w:sz w:val="24"/>
+                <w:szCs w:val="24"/>
+              </w:rPr>
+            </w:pPr>
+            <w:r>
+              <w:rPr>
+                <w:rFonts w:ascii="Arial" w:hAnsi="Arial" w:cs="Arial"/>
+                <w:sz w:val="24"/>
+                <w:szCs w:val="24"/>
+              </w:rPr>
+              <w:t>OR</w:t>
+            </w:r>
+          </w:p>
+        </w:tc>
+        <w:tc>
+          <w:tcPr>
+            <w:tcW w:w="2444" w:type="dxa"/>
+          </w:tcPr>
+          <w:p>
+            <w:pPr>
+              <w:cnfStyle w:val="000000000000" w:firstRow="0" w:lastRow="0" w:firstColumn="0" w:lastColumn="0" w:oddVBand="0" w:evenVBand="0" w:oddHBand="0" w:evenHBand="0" w:firstRowFirstColumn="0" w:firstRowLastColumn="0" w:lastRowFirstColumn="0" w:lastRowLastColumn="0"/>
+              <w:rPr>
+                <w:rFonts w:ascii="Arial" w:hAnsi="Arial" w:cs="Arial"/>
+                <w:sz w:val="24"/>
+                <w:szCs w:val="24"/>
+              </w:rPr>
+            </w:pPr>
+            <w:r>
+              <w:rPr>
+                <w:rFonts w:ascii="Arial" w:hAnsi="Arial" w:cs="Arial"/>
+                <w:sz w:val="24"/>
+                <w:szCs w:val="24"/>
+              </w:rPr>
+              <w:t>Operador lógico OR</w:t>
+            </w:r>
+          </w:p>
+        </w:tc>
+        <w:tc>
+          <w:tcPr>
+            <w:tcW w:w="1662" w:type="dxa"/>
+          </w:tcPr>
+          <w:p>
+            <w:pPr>
+              <w:cnfStyle w:val="000000000000" w:firstRow="0" w:lastRow="0" w:firstColumn="0" w:lastColumn="0" w:oddVBand="0" w:evenVBand="0" w:oddHBand="0" w:evenHBand="0" w:firstRowFirstColumn="0" w:firstRowLastColumn="0" w:lastRowFirstColumn="0" w:lastRowLastColumn="0"/>
+              <w:rPr>
+                <w:rFonts w:ascii="Arial" w:hAnsi="Arial" w:cs="Arial"/>
+                <w:sz w:val="24"/>
+                <w:szCs w:val="24"/>
+              </w:rPr>
+            </w:pPr>
+          </w:p>
+        </w:tc>
+      </w:tr>
+      <w:tr>
+        <w:trPr>
+          <w:cnfStyle w:val="000000100000" w:firstRow="0" w:lastRow="0" w:firstColumn="0" w:lastColumn="0" w:oddVBand="0" w:evenVBand="0" w:oddHBand="1" w:evenHBand="0" w:firstRowFirstColumn="0" w:firstRowLastColumn="0" w:lastRowFirstColumn="0" w:lastRowLastColumn="0"/>
+        </w:trPr>
+        <w:tc>
+          <w:tcPr>
+            <w:cnfStyle w:val="001000000000" w:firstRow="0" w:lastRow="0" w:firstColumn="1" w:lastColumn="0" w:oddVBand="0" w:evenVBand="0" w:oddHBand="0" w:evenHBand="0" w:firstRowFirstColumn="0" w:firstRowLastColumn="0" w:lastRowFirstColumn="0" w:lastRowLastColumn="0"/>
+            <w:tcW w:w="1958" w:type="dxa"/>
+          </w:tcPr>
+          <w:p>
+            <w:pPr>
+              <w:rPr>
+                <w:rFonts w:ascii="Arial" w:hAnsi="Arial" w:cs="Arial"/>
+                <w:sz w:val="24"/>
+                <w:szCs w:val="24"/>
+              </w:rPr>
+            </w:pPr>
+            <w:r>
+              <w:rPr>
+                <w:rFonts w:ascii="Arial" w:hAnsi="Arial" w:cs="Arial"/>
+                <w:sz w:val="24"/>
+                <w:szCs w:val="24"/>
+              </w:rPr>
+              <w:t>AND</w:t>
+            </w:r>
+          </w:p>
+        </w:tc>
+        <w:tc>
+          <w:tcPr>
+            <w:tcW w:w="2430" w:type="dxa"/>
+          </w:tcPr>
+          <w:p>
+            <w:pPr>
+              <w:cnfStyle w:val="000000100000" w:firstRow="0" w:lastRow="0" w:firstColumn="0" w:lastColumn="0" w:oddVBand="0" w:evenVBand="0" w:oddHBand="1" w:evenHBand="0" w:firstRowFirstColumn="0" w:firstRowLastColumn="0" w:lastRowFirstColumn="0" w:lastRowLastColumn="0"/>
+              <w:rPr>
+                <w:rFonts w:ascii="Arial" w:hAnsi="Arial" w:cs="Arial"/>
+                <w:sz w:val="24"/>
+                <w:szCs w:val="24"/>
+              </w:rPr>
+            </w:pPr>
+            <w:r>
+              <w:rPr>
+                <w:rFonts w:ascii="Arial" w:hAnsi="Arial" w:cs="Arial"/>
+                <w:sz w:val="24"/>
+                <w:szCs w:val="24"/>
+              </w:rPr>
+              <w:t>AND</w:t>
+            </w:r>
+          </w:p>
+        </w:tc>
+        <w:tc>
+          <w:tcPr>
+            <w:tcW w:w="2444" w:type="dxa"/>
+          </w:tcPr>
+          <w:p>
+            <w:pPr>
+              <w:cnfStyle w:val="000000100000" w:firstRow="0" w:lastRow="0" w:firstColumn="0" w:lastColumn="0" w:oddVBand="0" w:evenVBand="0" w:oddHBand="1" w:evenHBand="0" w:firstRowFirstColumn="0" w:firstRowLastColumn="0" w:lastRowFirstColumn="0" w:lastRowLastColumn="0"/>
+              <w:rPr>
+                <w:rFonts w:ascii="Arial" w:hAnsi="Arial" w:cs="Arial"/>
+                <w:sz w:val="24"/>
+                <w:szCs w:val="24"/>
+              </w:rPr>
+            </w:pPr>
+            <w:r>
+              <w:rPr>
+                <w:rFonts w:ascii="Arial" w:hAnsi="Arial" w:cs="Arial"/>
+                <w:sz w:val="24"/>
+                <w:szCs w:val="24"/>
+              </w:rPr>
+              <w:t>Operador lógico AND</w:t>
+            </w:r>
+          </w:p>
+        </w:tc>
+        <w:tc>
+          <w:tcPr>
+            <w:tcW w:w="1662" w:type="dxa"/>
+          </w:tcPr>
+          <w:p>
+            <w:pPr>
+              <w:cnfStyle w:val="000000100000" w:firstRow="0" w:lastRow="0" w:firstColumn="0" w:lastColumn="0" w:oddVBand="0" w:evenVBand="0" w:oddHBand="1" w:evenHBand="0" w:firstRowFirstColumn="0" w:firstRowLastColumn="0" w:lastRowFirstColumn="0" w:lastRowLastColumn="0"/>
+              <w:rPr>
+                <w:rFonts w:ascii="Arial" w:hAnsi="Arial" w:cs="Arial"/>
+                <w:sz w:val="24"/>
+                <w:szCs w:val="24"/>
+              </w:rPr>
+            </w:pPr>
+          </w:p>
+        </w:tc>
+      </w:tr>
+      <w:tr>
+        <w:tc>
+          <w:tcPr>
+            <w:cnfStyle w:val="001000000000" w:firstRow="0" w:lastRow="0" w:firstColumn="1" w:lastColumn="0" w:oddVBand="0" w:evenVBand="0" w:oddHBand="0" w:evenHBand="0" w:firstRowFirstColumn="0" w:firstRowLastColumn="0" w:lastRowFirstColumn="0" w:lastRowLastColumn="0"/>
+            <w:tcW w:w="1958" w:type="dxa"/>
+          </w:tcPr>
+          <w:p>
+            <w:pPr>
+              <w:rPr>
+                <w:rFonts w:ascii="Arial" w:hAnsi="Arial" w:cs="Arial"/>
+                <w:sz w:val="24"/>
+                <w:szCs w:val="24"/>
+              </w:rPr>
+            </w:pPr>
+            <w:r>
+              <w:rPr>
+                <w:rFonts w:ascii="Arial" w:hAnsi="Arial" w:cs="Arial"/>
+                <w:sz w:val="24"/>
+                <w:szCs w:val="24"/>
+              </w:rPr>
+              <w:t>XOR</w:t>
+            </w:r>
+          </w:p>
+        </w:tc>
+        <w:tc>
+          <w:tcPr>
+            <w:tcW w:w="2430" w:type="dxa"/>
+          </w:tcPr>
+          <w:p>
+            <w:pPr>
+              <w:cnfStyle w:val="000000000000" w:firstRow="0" w:lastRow="0" w:firstColumn="0" w:lastColumn="0" w:oddVBand="0" w:evenVBand="0" w:oddHBand="0" w:evenHBand="0" w:firstRowFirstColumn="0" w:firstRowLastColumn="0" w:lastRowFirstColumn="0" w:lastRowLastColumn="0"/>
+              <w:rPr>
+                <w:rFonts w:ascii="Arial" w:hAnsi="Arial" w:cs="Arial"/>
+                <w:sz w:val="24"/>
+                <w:szCs w:val="24"/>
+              </w:rPr>
+            </w:pPr>
+            <w:r>
+              <w:rPr>
+                <w:rFonts w:ascii="Arial" w:hAnsi="Arial" w:cs="Arial"/>
+                <w:sz w:val="24"/>
+                <w:szCs w:val="24"/>
+              </w:rPr>
+              <w:t>XOR</w:t>
+            </w:r>
+          </w:p>
+        </w:tc>
+        <w:tc>
+          <w:tcPr>
+            <w:tcW w:w="2444" w:type="dxa"/>
+          </w:tcPr>
+          <w:p>
+            <w:pPr>
+              <w:cnfStyle w:val="000000000000" w:firstRow="0" w:lastRow="0" w:firstColumn="0" w:lastColumn="0" w:oddVBand="0" w:evenVBand="0" w:oddHBand="0" w:evenHBand="0" w:firstRowFirstColumn="0" w:firstRowLastColumn="0" w:lastRowFirstColumn="0" w:lastRowLastColumn="0"/>
+              <w:rPr>
+                <w:rFonts w:ascii="Arial" w:hAnsi="Arial" w:cs="Arial"/>
+                <w:sz w:val="24"/>
+                <w:szCs w:val="24"/>
+              </w:rPr>
+            </w:pPr>
+            <w:r>
+              <w:rPr>
+                <w:rFonts w:ascii="Arial" w:hAnsi="Arial" w:cs="Arial"/>
+                <w:sz w:val="24"/>
+                <w:szCs w:val="24"/>
+              </w:rPr>
+              <w:t>Operador lógico XOR</w:t>
+            </w:r>
+          </w:p>
+        </w:tc>
+        <w:tc>
+          <w:tcPr>
+            <w:tcW w:w="1662" w:type="dxa"/>
+          </w:tcPr>
+          <w:p>
+            <w:pPr>
+              <w:cnfStyle w:val="000000000000" w:firstRow="0" w:lastRow="0" w:firstColumn="0" w:lastColumn="0" w:oddVBand="0" w:evenVBand="0" w:oddHBand="0" w:evenHBand="0" w:firstRowFirstColumn="0" w:firstRowLastColumn="0" w:lastRowFirstColumn="0" w:lastRowLastColumn="0"/>
+              <w:rPr>
+                <w:rFonts w:ascii="Arial" w:hAnsi="Arial" w:cs="Arial"/>
+                <w:sz w:val="24"/>
+                <w:szCs w:val="24"/>
+              </w:rPr>
+            </w:pPr>
+          </w:p>
+        </w:tc>
+      </w:tr>
+      <w:tr>
+        <w:trPr>
+          <w:cnfStyle w:val="000000100000" w:firstRow="0" w:lastRow="0" w:firstColumn="0" w:lastColumn="0" w:oddVBand="0" w:evenVBand="0" w:oddHBand="1" w:evenHBand="0" w:firstRowFirstColumn="0" w:firstRowLastColumn="0" w:lastRowFirstColumn="0" w:lastRowLastColumn="0"/>
+        </w:trPr>
+        <w:tc>
+          <w:tcPr>
+            <w:cnfStyle w:val="001000000000" w:firstRow="0" w:lastRow="0" w:firstColumn="1" w:lastColumn="0" w:oddVBand="0" w:evenVBand="0" w:oddHBand="0" w:evenHBand="0" w:firstRowFirstColumn="0" w:firstRowLastColumn="0" w:lastRowFirstColumn="0" w:lastRowLastColumn="0"/>
+            <w:tcW w:w="1958" w:type="dxa"/>
+          </w:tcPr>
+          <w:p>
+            <w:pPr>
+              <w:rPr>
+                <w:rFonts w:ascii="Arial" w:hAnsi="Arial" w:cs="Arial"/>
+                <w:sz w:val="24"/>
+                <w:szCs w:val="24"/>
+              </w:rPr>
+            </w:pPr>
+            <w:r>
+              <w:rPr>
+                <w:rFonts w:ascii="Arial" w:hAnsi="Arial" w:cs="Arial"/>
+                <w:sz w:val="24"/>
+                <w:szCs w:val="24"/>
+              </w:rPr>
+              <w:t>DIV</w:t>
+            </w:r>
+          </w:p>
+        </w:tc>
+        <w:tc>
+          <w:tcPr>
+            <w:tcW w:w="2430" w:type="dxa"/>
+          </w:tcPr>
+          <w:p>
+            <w:pPr>
+              <w:cnfStyle w:val="000000100000" w:firstRow="0" w:lastRow="0" w:firstColumn="0" w:lastColumn="0" w:oddVBand="0" w:evenVBand="0" w:oddHBand="1" w:evenHBand="0" w:firstRowFirstColumn="0" w:firstRowLastColumn="0" w:lastRowFirstColumn="0" w:lastRowLastColumn="0"/>
+              <w:rPr>
+                <w:rFonts w:ascii="Arial" w:hAnsi="Arial" w:cs="Arial"/>
+                <w:sz w:val="24"/>
+                <w:szCs w:val="24"/>
+              </w:rPr>
+            </w:pPr>
+            <w:r>
+              <w:rPr>
+                <w:rFonts w:ascii="Arial" w:hAnsi="Arial" w:cs="Arial"/>
+                <w:sz w:val="24"/>
+                <w:szCs w:val="24"/>
+              </w:rPr>
+              <w:t>DIV</w:t>
+            </w:r>
+          </w:p>
+        </w:tc>
+        <w:tc>
+          <w:tcPr>
+            <w:tcW w:w="2444" w:type="dxa"/>
+          </w:tcPr>
+          <w:p>
+            <w:pPr>
+              <w:cnfStyle w:val="000000100000" w:firstRow="0" w:lastRow="0" w:firstColumn="0" w:lastColumn="0" w:oddVBand="0" w:evenVBand="0" w:oddHBand="1" w:evenHBand="0" w:firstRowFirstColumn="0" w:firstRowLastColumn="0" w:lastRowFirstColumn="0" w:lastRowLastColumn="0"/>
+              <w:rPr>
+                <w:rFonts w:ascii="Arial" w:hAnsi="Arial" w:cs="Arial"/>
+                <w:sz w:val="24"/>
+                <w:szCs w:val="24"/>
+              </w:rPr>
+            </w:pPr>
+            <w:r>
+              <w:rPr>
+                <w:rFonts w:ascii="Arial" w:hAnsi="Arial" w:cs="Arial"/>
+                <w:sz w:val="24"/>
+                <w:szCs w:val="24"/>
+              </w:rPr>
+              <w:t>División</w:t>
+            </w:r>
+          </w:p>
+        </w:tc>
+        <w:tc>
+          <w:tcPr>
+            <w:tcW w:w="1662" w:type="dxa"/>
+          </w:tcPr>
+          <w:p>
+            <w:pPr>
+              <w:cnfStyle w:val="000000100000" w:firstRow="0" w:lastRow="0" w:firstColumn="0" w:lastColumn="0" w:oddVBand="0" w:evenVBand="0" w:oddHBand="1" w:evenHBand="0" w:firstRowFirstColumn="0" w:firstRowLastColumn="0" w:lastRowFirstColumn="0" w:lastRowLastColumn="0"/>
+              <w:rPr>
+                <w:rFonts w:ascii="Arial" w:hAnsi="Arial" w:cs="Arial"/>
+                <w:sz w:val="24"/>
+                <w:szCs w:val="24"/>
+              </w:rPr>
+            </w:pPr>
+          </w:p>
+        </w:tc>
+      </w:tr>
+      <w:tr>
+        <w:tc>
+          <w:tcPr>
+            <w:cnfStyle w:val="001000000000" w:firstRow="0" w:lastRow="0" w:firstColumn="1" w:lastColumn="0" w:oddVBand="0" w:evenVBand="0" w:oddHBand="0" w:evenHBand="0" w:firstRowFirstColumn="0" w:firstRowLastColumn="0" w:lastRowFirstColumn="0" w:lastRowLastColumn="0"/>
+            <w:tcW w:w="1958" w:type="dxa"/>
+          </w:tcPr>
+          <w:p>
+            <w:pPr>
+              <w:rPr>
+                <w:rFonts w:ascii="Arial" w:hAnsi="Arial" w:cs="Arial"/>
+                <w:sz w:val="24"/>
+                <w:szCs w:val="24"/>
+              </w:rPr>
+            </w:pPr>
+            <w:r>
+              <w:rPr>
+                <w:rFonts w:ascii="Arial" w:hAnsi="Arial" w:cs="Arial"/>
+                <w:sz w:val="24"/>
+                <w:szCs w:val="24"/>
+              </w:rPr>
+              <w:t>MOD</w:t>
+            </w:r>
+          </w:p>
+        </w:tc>
+        <w:tc>
+          <w:tcPr>
+            <w:tcW w:w="2430" w:type="dxa"/>
+          </w:tcPr>
+          <w:p>
+            <w:pPr>
+              <w:cnfStyle w:val="000000000000" w:firstRow="0" w:lastRow="0" w:firstColumn="0" w:lastColumn="0" w:oddVBand="0" w:evenVBand="0" w:oddHBand="0" w:evenHBand="0" w:firstRowFirstColumn="0" w:firstRowLastColumn="0" w:lastRowFirstColumn="0" w:lastRowLastColumn="0"/>
+              <w:rPr>
+                <w:rFonts w:ascii="Arial" w:hAnsi="Arial" w:cs="Arial"/>
+                <w:sz w:val="24"/>
+                <w:szCs w:val="24"/>
+              </w:rPr>
+            </w:pPr>
+            <w:r>
+              <w:rPr>
+                <w:rFonts w:ascii="Arial" w:hAnsi="Arial" w:cs="Arial"/>
+                <w:sz w:val="24"/>
+                <w:szCs w:val="24"/>
+              </w:rPr>
+              <w:t>MOD</w:t>
+            </w:r>
+          </w:p>
+        </w:tc>
+        <w:tc>
+          <w:tcPr>
+            <w:tcW w:w="2444" w:type="dxa"/>
+          </w:tcPr>
+          <w:p>
+            <w:pPr>
+              <w:cnfStyle w:val="000000000000" w:firstRow="0" w:lastRow="0" w:firstColumn="0" w:lastColumn="0" w:oddVBand="0" w:evenVBand="0" w:oddHBand="0" w:evenHBand="0" w:firstRowFirstColumn="0" w:firstRowLastColumn="0" w:lastRowFirstColumn="0" w:lastRowLastColumn="0"/>
+              <w:rPr>
+                <w:rFonts w:ascii="Arial" w:hAnsi="Arial" w:cs="Arial"/>
+                <w:sz w:val="24"/>
+                <w:szCs w:val="24"/>
+              </w:rPr>
+            </w:pPr>
+            <w:r>
+              <w:rPr>
+                <w:rFonts w:ascii="Arial" w:hAnsi="Arial" w:cs="Arial"/>
+                <w:sz w:val="24"/>
+                <w:szCs w:val="24"/>
+              </w:rPr>
+              <w:t>Módulo</w:t>
+            </w:r>
+          </w:p>
+        </w:tc>
+        <w:tc>
+          <w:tcPr>
+            <w:tcW w:w="1662" w:type="dxa"/>
+          </w:tcPr>
+          <w:p>
+            <w:pPr>
+              <w:cnfStyle w:val="000000000000" w:firstRow="0" w:lastRow="0" w:firstColumn="0" w:lastColumn="0" w:oddVBand="0" w:evenVBand="0" w:oddHBand="0" w:evenHBand="0" w:firstRowFirstColumn="0" w:firstRowLastColumn="0" w:lastRowFirstColumn="0" w:lastRowLastColumn="0"/>
               <w:rPr>
                 <w:rFonts w:ascii="Arial" w:hAnsi="Arial" w:cs="Arial"/>
                 <w:sz w:val="24"/>
@@ -2660,6 +3964,15 @@
       </w:tr>
     </w:tbl>
     <w:p/>
+    <w:p/>
+    <w:p>
+      <w:pPr>
+        <w:pStyle w:val="Ttulo2"/>
+      </w:pPr>
+      <w:r>
+        <w:t>Palabra reservada</w:t>
+      </w:r>
+    </w:p>
     <w:p/>
     <w:tbl>
       <w:tblPr>
@@ -2870,7 +4183,6 @@
                 <w:sz w:val="24"/>
                 <w:szCs w:val="24"/>
               </w:rPr>
-              <w:lastRenderedPageBreak/>
               <w:t>BOOLEAN</w:t>
             </w:r>
           </w:p>
@@ -3377,6 +4689,7 @@
                 <w:sz w:val="24"/>
                 <w:szCs w:val="24"/>
               </w:rPr>
+              <w:lastRenderedPageBreak/>
               <w:t>FOR</w:t>
             </w:r>
           </w:p>
@@ -4778,11 +6091,363 @@
     </w:p>
     <w:p>
       <w:pPr>
+        <w:pStyle w:val="Ttulo2"/>
+        <w:rPr>
+          <w:lang w:val="en-US"/>
+        </w:rPr>
+      </w:pPr>
+      <w:r>
+        <w:rPr>
+          <w:lang w:val="en-US"/>
+        </w:rPr>
+        <w:t>Literales</w:t>
+      </w:r>
+    </w:p>
+    <w:p>
+      <w:pPr>
         <w:rPr>
           <w:lang w:val="en-US"/>
         </w:rPr>
       </w:pPr>
     </w:p>
+    <w:tbl>
+      <w:tblPr>
+        <w:tblStyle w:val="Tabladecuadrcula4"/>
+        <w:tblW w:w="0" w:type="auto"/>
+        <w:tblLook w:val="04A0" w:firstRow="1" w:lastRow="0" w:firstColumn="1" w:lastColumn="0" w:noHBand="0" w:noVBand="1"/>
+      </w:tblPr>
+      <w:tblGrid>
+        <w:gridCol w:w="4531"/>
+        <w:gridCol w:w="3402"/>
+      </w:tblGrid>
+      <w:tr>
+        <w:trPr>
+          <w:cnfStyle w:val="100000000000" w:firstRow="1" w:lastRow="0" w:firstColumn="0" w:lastColumn="0" w:oddVBand="0" w:evenVBand="0" w:oddHBand="0" w:evenHBand="0" w:firstRowFirstColumn="0" w:firstRowLastColumn="0" w:lastRowFirstColumn="0" w:lastRowLastColumn="0"/>
+        </w:trPr>
+        <w:tc>
+          <w:tcPr>
+            <w:cnfStyle w:val="001000000000" w:firstRow="0" w:lastRow="0" w:firstColumn="1" w:lastColumn="0" w:oddVBand="0" w:evenVBand="0" w:oddHBand="0" w:evenHBand="0" w:firstRowFirstColumn="0" w:firstRowLastColumn="0" w:lastRowFirstColumn="0" w:lastRowLastColumn="0"/>
+            <w:tcW w:w="4531" w:type="dxa"/>
+          </w:tcPr>
+          <w:p>
+            <w:pPr>
+              <w:jc w:val="center"/>
+              <w:rPr>
+                <w:rFonts w:ascii="Arial" w:hAnsi="Arial" w:cs="Arial"/>
+                <w:sz w:val="24"/>
+                <w:szCs w:val="24"/>
+              </w:rPr>
+            </w:pPr>
+            <w:r>
+              <w:rPr>
+                <w:rFonts w:ascii="Arial" w:hAnsi="Arial" w:cs="Arial"/>
+                <w:sz w:val="24"/>
+                <w:szCs w:val="24"/>
+              </w:rPr>
+              <w:t>Detalle</w:t>
+            </w:r>
+          </w:p>
+        </w:tc>
+        <w:tc>
+          <w:tcPr>
+            <w:tcW w:w="3402" w:type="dxa"/>
+          </w:tcPr>
+          <w:p>
+            <w:pPr>
+              <w:jc w:val="center"/>
+              <w:cnfStyle w:val="100000000000" w:firstRow="1" w:lastRow="0" w:firstColumn="0" w:lastColumn="0" w:oddVBand="0" w:evenVBand="0" w:oddHBand="0" w:evenHBand="0" w:firstRowFirstColumn="0" w:firstRowLastColumn="0" w:lastRowFirstColumn="0" w:lastRowLastColumn="0"/>
+              <w:rPr>
+                <w:rFonts w:ascii="Arial" w:hAnsi="Arial" w:cs="Arial"/>
+                <w:sz w:val="24"/>
+                <w:szCs w:val="24"/>
+              </w:rPr>
+            </w:pPr>
+            <w:r>
+              <w:rPr>
+                <w:rFonts w:ascii="Arial" w:hAnsi="Arial" w:cs="Arial"/>
+                <w:sz w:val="24"/>
+                <w:szCs w:val="24"/>
+              </w:rPr>
+              <w:t>¿Tomado en cuenta?</w:t>
+            </w:r>
+          </w:p>
+        </w:tc>
+      </w:tr>
+      <w:tr>
+        <w:trPr>
+          <w:cnfStyle w:val="000000100000" w:firstRow="0" w:lastRow="0" w:firstColumn="0" w:lastColumn="0" w:oddVBand="0" w:evenVBand="0" w:oddHBand="1" w:evenHBand="0" w:firstRowFirstColumn="0" w:firstRowLastColumn="0" w:lastRowFirstColumn="0" w:lastRowLastColumn="0"/>
+        </w:trPr>
+        <w:tc>
+          <w:tcPr>
+            <w:cnfStyle w:val="001000000000" w:firstRow="0" w:lastRow="0" w:firstColumn="1" w:lastColumn="0" w:oddVBand="0" w:evenVBand="0" w:oddHBand="0" w:evenHBand="0" w:firstRowFirstColumn="0" w:firstRowLastColumn="0" w:lastRowFirstColumn="0" w:lastRowLastColumn="0"/>
+            <w:tcW w:w="4531" w:type="dxa"/>
+          </w:tcPr>
+          <w:p>
+            <w:pPr>
+              <w:rPr>
+                <w:rFonts w:ascii="Arial" w:hAnsi="Arial" w:cs="Arial"/>
+                <w:sz w:val="24"/>
+                <w:szCs w:val="24"/>
+              </w:rPr>
+            </w:pPr>
+            <w:r>
+              <w:rPr>
+                <w:rFonts w:ascii="Arial" w:hAnsi="Arial" w:cs="Arial"/>
+                <w:sz w:val="24"/>
+                <w:szCs w:val="24"/>
+              </w:rPr>
+              <w:t>Posee al menos un dígito</w:t>
+            </w:r>
+            <w:r>
+              <w:rPr>
+                <w:rFonts w:ascii="Arial" w:hAnsi="Arial" w:cs="Arial"/>
+                <w:sz w:val="24"/>
+                <w:szCs w:val="24"/>
+              </w:rPr>
+              <w:t xml:space="preserve"> de cada lado del punto decimal, sea cero.</w:t>
+            </w:r>
+          </w:p>
+          <w:p>
+            <w:pPr>
+              <w:rPr>
+                <w:rFonts w:ascii="Arial" w:hAnsi="Arial" w:cs="Arial"/>
+                <w:sz w:val="24"/>
+                <w:szCs w:val="24"/>
+              </w:rPr>
+            </w:pPr>
+            <w:r>
+              <w:rPr>
+                <w:rFonts w:ascii="Arial" w:hAnsi="Arial" w:cs="Arial"/>
+                <w:sz w:val="24"/>
+                <w:szCs w:val="24"/>
+              </w:rPr>
+              <w:t>5 -&gt; 5.0</w:t>
+            </w:r>
+          </w:p>
+          <w:p>
+            <w:pPr>
+              <w:ind w:left="708" w:hanging="708"/>
+              <w:rPr>
+                <w:rFonts w:ascii="Arial" w:hAnsi="Arial" w:cs="Arial"/>
+                <w:sz w:val="24"/>
+                <w:szCs w:val="24"/>
+              </w:rPr>
+            </w:pPr>
+            <w:r>
+              <w:rPr>
+                <w:rFonts w:ascii="Arial" w:hAnsi="Arial" w:cs="Arial"/>
+                <w:sz w:val="24"/>
+                <w:szCs w:val="24"/>
+              </w:rPr>
+              <w:t>0.5 -&gt; .5</w:t>
+            </w:r>
+          </w:p>
+        </w:tc>
+        <w:tc>
+          <w:tcPr>
+            <w:tcW w:w="3402" w:type="dxa"/>
+          </w:tcPr>
+          <w:p>
+            <w:pPr>
+              <w:cnfStyle w:val="000000100000" w:firstRow="0" w:lastRow="0" w:firstColumn="0" w:lastColumn="0" w:oddVBand="0" w:evenVBand="0" w:oddHBand="1" w:evenHBand="0" w:firstRowFirstColumn="0" w:firstRowLastColumn="0" w:lastRowFirstColumn="0" w:lastRowLastColumn="0"/>
+              <w:rPr>
+                <w:rFonts w:ascii="Arial" w:hAnsi="Arial" w:cs="Arial"/>
+                <w:sz w:val="24"/>
+                <w:szCs w:val="24"/>
+              </w:rPr>
+            </w:pPr>
+          </w:p>
+        </w:tc>
+      </w:tr>
+      <w:tr>
+        <w:tc>
+          <w:tcPr>
+            <w:cnfStyle w:val="001000000000" w:firstRow="0" w:lastRow="0" w:firstColumn="1" w:lastColumn="0" w:oddVBand="0" w:evenVBand="0" w:oddHBand="0" w:evenHBand="0" w:firstRowFirstColumn="0" w:firstRowLastColumn="0" w:lastRowFirstColumn="0" w:lastRowLastColumn="0"/>
+            <w:tcW w:w="4531" w:type="dxa"/>
+          </w:tcPr>
+          <w:p>
+            <w:pPr>
+              <w:rPr>
+                <w:rFonts w:ascii="Arial" w:hAnsi="Arial" w:cs="Arial"/>
+                <w:sz w:val="24"/>
+                <w:szCs w:val="24"/>
+              </w:rPr>
+            </w:pPr>
+            <w:r>
+              <w:rPr>
+                <w:rFonts w:ascii="Arial" w:hAnsi="Arial" w:cs="Arial"/>
+                <w:sz w:val="24"/>
+                <w:szCs w:val="24"/>
+              </w:rPr>
+              <w:t>Uso denotación científica</w:t>
+            </w:r>
+          </w:p>
+        </w:tc>
+        <w:tc>
+          <w:tcPr>
+            <w:tcW w:w="3402" w:type="dxa"/>
+          </w:tcPr>
+          <w:p>
+            <w:pPr>
+              <w:cnfStyle w:val="000000000000" w:firstRow="0" w:lastRow="0" w:firstColumn="0" w:lastColumn="0" w:oddVBand="0" w:evenVBand="0" w:oddHBand="0" w:evenHBand="0" w:firstRowFirstColumn="0" w:firstRowLastColumn="0" w:lastRowFirstColumn="0" w:lastRowLastColumn="0"/>
+              <w:rPr>
+                <w:rFonts w:ascii="Arial" w:hAnsi="Arial" w:cs="Arial"/>
+                <w:sz w:val="24"/>
+                <w:szCs w:val="24"/>
+              </w:rPr>
+            </w:pPr>
+          </w:p>
+        </w:tc>
+      </w:tr>
+      <w:tr>
+        <w:trPr>
+          <w:cnfStyle w:val="000000100000" w:firstRow="0" w:lastRow="0" w:firstColumn="0" w:lastColumn="0" w:oddVBand="0" w:evenVBand="0" w:oddHBand="1" w:evenHBand="0" w:firstRowFirstColumn="0" w:firstRowLastColumn="0" w:lastRowFirstColumn="0" w:lastRowLastColumn="0"/>
+        </w:trPr>
+        <w:tc>
+          <w:tcPr>
+            <w:cnfStyle w:val="001000000000" w:firstRow="0" w:lastRow="0" w:firstColumn="1" w:lastColumn="0" w:oddVBand="0" w:evenVBand="0" w:oddHBand="0" w:evenHBand="0" w:firstRowFirstColumn="0" w:firstRowLastColumn="0" w:lastRowFirstColumn="0" w:lastRowLastColumn="0"/>
+            <w:tcW w:w="4531" w:type="dxa"/>
+          </w:tcPr>
+          <w:p>
+            <w:pPr>
+              <w:rPr>
+                <w:rFonts w:ascii="Arial" w:hAnsi="Arial" w:cs="Arial"/>
+                <w:sz w:val="24"/>
+                <w:szCs w:val="24"/>
+              </w:rPr>
+            </w:pPr>
+            <w:r>
+              <w:rPr>
+                <w:rFonts w:ascii="Arial" w:hAnsi="Arial" w:cs="Arial"/>
+                <w:sz w:val="24"/>
+                <w:szCs w:val="24"/>
+              </w:rPr>
+              <w:t>Los strings y caracteres está entre “ ”</w:t>
+            </w:r>
+          </w:p>
+        </w:tc>
+        <w:tc>
+          <w:tcPr>
+            <w:tcW w:w="3402" w:type="dxa"/>
+          </w:tcPr>
+          <w:p>
+            <w:pPr>
+              <w:cnfStyle w:val="000000100000" w:firstRow="0" w:lastRow="0" w:firstColumn="0" w:lastColumn="0" w:oddVBand="0" w:evenVBand="0" w:oddHBand="1" w:evenHBand="0" w:firstRowFirstColumn="0" w:firstRowLastColumn="0" w:lastRowFirstColumn="0" w:lastRowLastColumn="0"/>
+              <w:rPr>
+                <w:rFonts w:ascii="Arial" w:hAnsi="Arial" w:cs="Arial"/>
+                <w:sz w:val="24"/>
+                <w:szCs w:val="24"/>
+              </w:rPr>
+            </w:pPr>
+          </w:p>
+        </w:tc>
+      </w:tr>
+      <w:tr>
+        <w:tc>
+          <w:tcPr>
+            <w:cnfStyle w:val="001000000000" w:firstRow="0" w:lastRow="0" w:firstColumn="1" w:lastColumn="0" w:oddVBand="0" w:evenVBand="0" w:oddHBand="0" w:evenHBand="0" w:firstRowFirstColumn="0" w:firstRowLastColumn="0" w:lastRowFirstColumn="0" w:lastRowLastColumn="0"/>
+            <w:tcW w:w="4531" w:type="dxa"/>
+          </w:tcPr>
+          <w:p>
+            <w:pPr>
+              <w:rPr>
+                <w:rFonts w:ascii="Arial" w:hAnsi="Arial" w:cs="Arial"/>
+                <w:sz w:val="24"/>
+                <w:szCs w:val="24"/>
+              </w:rPr>
+            </w:pPr>
+            <w:r>
+              <w:rPr>
+                <w:rFonts w:ascii="Arial" w:hAnsi="Arial" w:cs="Arial"/>
+                <w:sz w:val="24"/>
+                <w:szCs w:val="24"/>
+              </w:rPr>
+              <w:t>Los string pueden ser varias líneas</w:t>
+            </w:r>
+          </w:p>
+        </w:tc>
+        <w:tc>
+          <w:tcPr>
+            <w:tcW w:w="3402" w:type="dxa"/>
+          </w:tcPr>
+          <w:p>
+            <w:pPr>
+              <w:cnfStyle w:val="000000000000" w:firstRow="0" w:lastRow="0" w:firstColumn="0" w:lastColumn="0" w:oddVBand="0" w:evenVBand="0" w:oddHBand="0" w:evenHBand="0" w:firstRowFirstColumn="0" w:firstRowLastColumn="0" w:lastRowFirstColumn="0" w:lastRowLastColumn="0"/>
+              <w:rPr>
+                <w:rFonts w:ascii="Arial" w:hAnsi="Arial" w:cs="Arial"/>
+                <w:sz w:val="24"/>
+                <w:szCs w:val="24"/>
+              </w:rPr>
+            </w:pPr>
+          </w:p>
+        </w:tc>
+      </w:tr>
+      <w:tr>
+        <w:trPr>
+          <w:cnfStyle w:val="000000100000" w:firstRow="0" w:lastRow="0" w:firstColumn="0" w:lastColumn="0" w:oddVBand="0" w:evenVBand="0" w:oddHBand="1" w:evenHBand="0" w:firstRowFirstColumn="0" w:firstRowLastColumn="0" w:lastRowFirstColumn="0" w:lastRowLastColumn="0"/>
+        </w:trPr>
+        <w:tc>
+          <w:tcPr>
+            <w:cnfStyle w:val="001000000000" w:firstRow="0" w:lastRow="0" w:firstColumn="1" w:lastColumn="0" w:oddVBand="0" w:evenVBand="0" w:oddHBand="0" w:evenHBand="0" w:firstRowFirstColumn="0" w:firstRowLastColumn="0" w:lastRowFirstColumn="0" w:lastRowLastColumn="0"/>
+            <w:tcW w:w="4531" w:type="dxa"/>
+          </w:tcPr>
+          <w:p>
+            <w:pPr>
+              <w:rPr>
+                <w:rFonts w:ascii="Arial" w:hAnsi="Arial" w:cs="Arial"/>
+                <w:sz w:val="24"/>
+                <w:szCs w:val="24"/>
+              </w:rPr>
+            </w:pPr>
+            <w:r>
+              <w:rPr>
+                <w:rFonts w:ascii="Arial" w:hAnsi="Arial" w:cs="Arial"/>
+                <w:sz w:val="24"/>
+                <w:szCs w:val="24"/>
+              </w:rPr>
+              <w:lastRenderedPageBreak/>
+              <w:t xml:space="preserve">Caracteres </w:t>
+            </w:r>
+            <w:r>
+              <w:rPr>
+                <w:rFonts w:ascii="Arial" w:hAnsi="Arial" w:cs="Arial"/>
+                <w:sz w:val="24"/>
+                <w:szCs w:val="24"/>
+              </w:rPr>
+              <w:t>representados</w:t>
+            </w:r>
+            <w:r>
+              <w:rPr>
+                <w:rFonts w:ascii="Arial" w:hAnsi="Arial" w:cs="Arial"/>
+                <w:sz w:val="24"/>
+                <w:szCs w:val="24"/>
+              </w:rPr>
+              <w:t xml:space="preserve"> con el signo # seguido por un número</w:t>
+            </w:r>
+          </w:p>
+        </w:tc>
+        <w:tc>
+          <w:tcPr>
+            <w:tcW w:w="3402" w:type="dxa"/>
+          </w:tcPr>
+          <w:p>
+            <w:pPr>
+              <w:cnfStyle w:val="000000100000" w:firstRow="0" w:lastRow="0" w:firstColumn="0" w:lastColumn="0" w:oddVBand="0" w:evenVBand="0" w:oddHBand="1" w:evenHBand="0" w:firstRowFirstColumn="0" w:firstRowLastColumn="0" w:lastRowFirstColumn="0" w:lastRowLastColumn="0"/>
+              <w:rPr>
+                <w:rFonts w:ascii="Arial" w:hAnsi="Arial" w:cs="Arial"/>
+                <w:sz w:val="24"/>
+                <w:szCs w:val="24"/>
+              </w:rPr>
+            </w:pPr>
+          </w:p>
+        </w:tc>
+      </w:tr>
+    </w:tbl>
+    <w:p/>
+    <w:p/>
+    <w:p/>
+    <w:p/>
+    <w:p/>
     <w:sectPr>
       <w:pgSz w:w="11906" w:h="16838"/>
       <w:pgMar w:top="1417" w:right="1701" w:bottom="1417" w:left="1701" w:header="708" w:footer="708" w:gutter="0"/>
@@ -4791,6 +6456,226 @@
     </w:sectPr>
   </w:body>
 </w:document>
+</file>
+
+<file path=word/endnotes.xml><?xml version="1.0" encoding="utf-8"?>
+<w:endnotes xmlns:wpc="http://schemas.microsoft.com/office/word/2010/wordprocessingCanvas" xmlns:cx="http://schemas.microsoft.com/office/drawing/2014/chartex" xmlns:mc="http://schemas.openxmlformats.org/markup-compatibility/2006" xmlns:o="urn:schemas-microsoft-com:office:office" xmlns:r="http://schemas.openxmlformats.org/officeDocument/2006/relationships" xmlns:m="http://schemas.openxmlformats.org/officeDocument/2006/math" xmlns:v="urn:schemas-microsoft-com:vml" xmlns:wp14="http://schemas.microsoft.com/office/word/2010/wordprocessingDrawing" xmlns:wp="http://schemas.openxmlformats.org/drawingml/2006/wordprocessingDrawing" xmlns:w10="urn:schemas-microsoft-com:office:word" xmlns:w="http://schemas.openxmlformats.org/wordprocessingml/2006/main" xmlns:w14="http://schemas.microsoft.com/office/word/2010/wordml" xmlns:w15="http://schemas.microsoft.com/office/word/2012/wordml" xmlns:w16se="http://schemas.microsoft.com/office/word/2015/wordml/symex" xmlns:wpg="http://schemas.microsoft.com/office/word/2010/wordprocessingGroup" xmlns:wpi="http://schemas.microsoft.com/office/word/2010/wordprocessingInk" xmlns:wne="http://schemas.microsoft.com/office/word/2006/wordml" xmlns:wps="http://schemas.microsoft.com/office/word/2010/wordprocessingShape" mc:Ignorable="w14 w15 w16se wp14">
+  <w:endnote w:type="separator" w:id="-1">
+    <w:p>
+      <w:pPr>
+        <w:spacing w:after="0" w:line="240" w:lineRule="auto"/>
+      </w:pPr>
+      <w:r>
+        <w:separator/>
+      </w:r>
+    </w:p>
+  </w:endnote>
+  <w:endnote w:type="continuationSeparator" w:id="0">
+    <w:p>
+      <w:pPr>
+        <w:spacing w:after="0" w:line="240" w:lineRule="auto"/>
+      </w:pPr>
+      <w:r>
+        <w:continuationSeparator/>
+      </w:r>
+    </w:p>
+  </w:endnote>
+  <w:endnote w:id="1">
+    <w:p>
+      <w:pPr>
+        <w:pStyle w:val="Textonotaalfinal"/>
+        <w:rPr>
+          <w:lang w:val="es-MX"/>
+        </w:rPr>
+      </w:pPr>
+      <w:r>
+        <w:rPr>
+          <w:rStyle w:val="Refdenotaalfinal"/>
+        </w:rPr>
+        <w:endnoteRef/>
+      </w:r>
+      <w:r>
+        <w:t xml:space="preserve"> </w:t>
+      </w:r>
+      <w:r>
+        <w:rPr>
+          <w:lang w:val="es-MX"/>
+        </w:rPr>
+        <w:t>El identificador es utilizado en la clase SYM para manejar el código único para cada token reconocido</w:t>
+      </w:r>
+    </w:p>
+  </w:endnote>
+  <w:endnote w:id="2">
+    <w:p>
+      <w:pPr>
+        <w:pStyle w:val="Textonotaalfinal"/>
+        <w:rPr>
+          <w:lang w:val="es-MX"/>
+        </w:rPr>
+      </w:pPr>
+      <w:r>
+        <w:rPr>
+          <w:rStyle w:val="Refdenotaalfinal"/>
+        </w:rPr>
+        <w:endnoteRef/>
+      </w:r>
+      <w:r>
+        <w:t xml:space="preserve"> </w:t>
+      </w:r>
+      <w:r>
+        <w:rPr>
+          <w:lang w:val="es-MX"/>
+        </w:rPr>
+        <w:t>El identificador es utilizado en la clase SYM para manejar el código único para cada token reconocido</w:t>
+      </w:r>
+    </w:p>
+  </w:endnote>
+</w:endnotes>
+</file>
+
+<file path=word/footnotes.xml><?xml version="1.0" encoding="utf-8"?>
+<w:footnotes xmlns:wpc="http://schemas.microsoft.com/office/word/2010/wordprocessingCanvas" xmlns:cx="http://schemas.microsoft.com/office/drawing/2014/chartex" xmlns:mc="http://schemas.openxmlformats.org/markup-compatibility/2006" xmlns:o="urn:schemas-microsoft-com:office:office" xmlns:r="http://schemas.openxmlformats.org/officeDocument/2006/relationships" xmlns:m="http://schemas.openxmlformats.org/officeDocument/2006/math" xmlns:v="urn:schemas-microsoft-com:vml" xmlns:wp14="http://schemas.microsoft.com/office/word/2010/wordprocessingDrawing" xmlns:wp="http://schemas.openxmlformats.org/drawingml/2006/wordprocessingDrawing" xmlns:w10="urn:schemas-microsoft-com:office:word" xmlns:w="http://schemas.openxmlformats.org/wordprocessingml/2006/main" xmlns:w14="http://schemas.microsoft.com/office/word/2010/wordml" xmlns:w15="http://schemas.microsoft.com/office/word/2012/wordml" xmlns:w16se="http://schemas.microsoft.com/office/word/2015/wordml/symex" xmlns:wpg="http://schemas.microsoft.com/office/word/2010/wordprocessingGroup" xmlns:wpi="http://schemas.microsoft.com/office/word/2010/wordprocessingInk" xmlns:wne="http://schemas.microsoft.com/office/word/2006/wordml" xmlns:wps="http://schemas.microsoft.com/office/word/2010/wordprocessingShape" mc:Ignorable="w14 w15 w16se wp14">
+  <w:footnote w:type="separator" w:id="-1">
+    <w:p>
+      <w:pPr>
+        <w:spacing w:after="0" w:line="240" w:lineRule="auto"/>
+      </w:pPr>
+      <w:r>
+        <w:separator/>
+      </w:r>
+    </w:p>
+  </w:footnote>
+  <w:footnote w:type="continuationSeparator" w:id="0">
+    <w:p>
+      <w:pPr>
+        <w:spacing w:after="0" w:line="240" w:lineRule="auto"/>
+      </w:pPr>
+      <w:r>
+        <w:continuationSeparator/>
+      </w:r>
+    </w:p>
+  </w:footnote>
+</w:footnotes>
+</file>
+
+<file path=word/numbering.xml><?xml version="1.0" encoding="utf-8"?>
+<w:numbering xmlns:wpc="http://schemas.microsoft.com/office/word/2010/wordprocessingCanvas" xmlns:cx="http://schemas.microsoft.com/office/drawing/2014/chartex" xmlns:mc="http://schemas.openxmlformats.org/markup-compatibility/2006" xmlns:o="urn:schemas-microsoft-com:office:office" xmlns:r="http://schemas.openxmlformats.org/officeDocument/2006/relationships" xmlns:m="http://schemas.openxmlformats.org/officeDocument/2006/math" xmlns:v="urn:schemas-microsoft-com:vml" xmlns:wp14="http://schemas.microsoft.com/office/word/2010/wordprocessingDrawing" xmlns:wp="http://schemas.openxmlformats.org/drawingml/2006/wordprocessingDrawing" xmlns:w10="urn:schemas-microsoft-com:office:word" xmlns:w="http://schemas.openxmlformats.org/wordprocessingml/2006/main" xmlns:w14="http://schemas.microsoft.com/office/word/2010/wordml" xmlns:w15="http://schemas.microsoft.com/office/word/2012/wordml" xmlns:w16se="http://schemas.microsoft.com/office/word/2015/wordml/symex" xmlns:wpg="http://schemas.microsoft.com/office/word/2010/wordprocessingGroup" xmlns:wpi="http://schemas.microsoft.com/office/word/2010/wordprocessingInk" xmlns:wne="http://schemas.microsoft.com/office/word/2006/wordml" xmlns:wps="http://schemas.microsoft.com/office/word/2010/wordprocessingShape" mc:Ignorable="w14 w15 w16se wp14">
+  <w:abstractNum w:abstractNumId="0" w15:restartNumberingAfterBreak="0">
+    <w:nsid w:val="34F1395D"/>
+    <w:multiLevelType w:val="hybridMultilevel"/>
+    <w:tmpl w:val="C3587F2C"/>
+    <w:lvl w:ilvl="0" w:tplc="A82E85A0">
+      <w:numFmt w:val="bullet"/>
+      <w:lvlText w:val=""/>
+      <w:lvlJc w:val="left"/>
+      <w:pPr>
+        <w:ind w:left="720" w:hanging="360"/>
+      </w:pPr>
+      <w:rPr>
+        <w:rFonts w:ascii="Symbol" w:eastAsiaTheme="minorHAnsi" w:hAnsi="Symbol" w:cstheme="minorBidi" w:hint="default"/>
+      </w:rPr>
+    </w:lvl>
+    <w:lvl w:ilvl="1" w:tplc="0C0A0003" w:tentative="1">
+      <w:start w:val="1"/>
+      <w:numFmt w:val="bullet"/>
+      <w:lvlText w:val="o"/>
+      <w:lvlJc w:val="left"/>
+      <w:pPr>
+        <w:ind w:left="1440" w:hanging="360"/>
+      </w:pPr>
+      <w:rPr>
+        <w:rFonts w:ascii="Courier New" w:hAnsi="Courier New" w:cs="Courier New" w:hint="default"/>
+      </w:rPr>
+    </w:lvl>
+    <w:lvl w:ilvl="2" w:tplc="0C0A0005" w:tentative="1">
+      <w:start w:val="1"/>
+      <w:numFmt w:val="bullet"/>
+      <w:lvlText w:val=""/>
+      <w:lvlJc w:val="left"/>
+      <w:pPr>
+        <w:ind w:left="2160" w:hanging="360"/>
+      </w:pPr>
+      <w:rPr>
+        <w:rFonts w:ascii="Wingdings" w:hAnsi="Wingdings" w:hint="default"/>
+      </w:rPr>
+    </w:lvl>
+    <w:lvl w:ilvl="3" w:tplc="0C0A0001" w:tentative="1">
+      <w:start w:val="1"/>
+      <w:numFmt w:val="bullet"/>
+      <w:lvlText w:val=""/>
+      <w:lvlJc w:val="left"/>
+      <w:pPr>
+        <w:ind w:left="2880" w:hanging="360"/>
+      </w:pPr>
+      <w:rPr>
+        <w:rFonts w:ascii="Symbol" w:hAnsi="Symbol" w:hint="default"/>
+      </w:rPr>
+    </w:lvl>
+    <w:lvl w:ilvl="4" w:tplc="0C0A0003" w:tentative="1">
+      <w:start w:val="1"/>
+      <w:numFmt w:val="bullet"/>
+      <w:lvlText w:val="o"/>
+      <w:lvlJc w:val="left"/>
+      <w:pPr>
+        <w:ind w:left="3600" w:hanging="360"/>
+      </w:pPr>
+      <w:rPr>
+        <w:rFonts w:ascii="Courier New" w:hAnsi="Courier New" w:cs="Courier New" w:hint="default"/>
+      </w:rPr>
+    </w:lvl>
+    <w:lvl w:ilvl="5" w:tplc="0C0A0005" w:tentative="1">
+      <w:start w:val="1"/>
+      <w:numFmt w:val="bullet"/>
+      <w:lvlText w:val=""/>
+      <w:lvlJc w:val="left"/>
+      <w:pPr>
+        <w:ind w:left="4320" w:hanging="360"/>
+      </w:pPr>
+      <w:rPr>
+        <w:rFonts w:ascii="Wingdings" w:hAnsi="Wingdings" w:hint="default"/>
+      </w:rPr>
+    </w:lvl>
+    <w:lvl w:ilvl="6" w:tplc="0C0A0001" w:tentative="1">
+      <w:start w:val="1"/>
+      <w:numFmt w:val="bullet"/>
+      <w:lvlText w:val=""/>
+      <w:lvlJc w:val="left"/>
+      <w:pPr>
+        <w:ind w:left="5040" w:hanging="360"/>
+      </w:pPr>
+      <w:rPr>
+        <w:rFonts w:ascii="Symbol" w:hAnsi="Symbol" w:hint="default"/>
+      </w:rPr>
+    </w:lvl>
+    <w:lvl w:ilvl="7" w:tplc="0C0A0003" w:tentative="1">
+      <w:start w:val="1"/>
+      <w:numFmt w:val="bullet"/>
+      <w:lvlText w:val="o"/>
+      <w:lvlJc w:val="left"/>
+      <w:pPr>
+        <w:ind w:left="5760" w:hanging="360"/>
+      </w:pPr>
+      <w:rPr>
+        <w:rFonts w:ascii="Courier New" w:hAnsi="Courier New" w:cs="Courier New" w:hint="default"/>
+      </w:rPr>
+    </w:lvl>
+    <w:lvl w:ilvl="8" w:tplc="0C0A0005" w:tentative="1">
+      <w:start w:val="1"/>
+      <w:numFmt w:val="bullet"/>
+      <w:lvlText w:val=""/>
+      <w:lvlJc w:val="left"/>
+      <w:pPr>
+        <w:ind w:left="6480" w:hanging="360"/>
+      </w:pPr>
+      <w:rPr>
+        <w:rFonts w:ascii="Wingdings" w:hAnsi="Wingdings" w:hint="default"/>
+      </w:rPr>
+    </w:lvl>
+  </w:abstractNum>
+  <w:num w:numId="1">
+    <w:abstractNumId w:val="0"/>
+  </w:num>
+</w:numbering>
 </file>
 
 <file path=word/styles.xml><?xml version="1.0" encoding="utf-8"?>
@@ -5208,6 +7093,28 @@
       <w:szCs w:val="32"/>
     </w:rPr>
   </w:style>
+  <w:style w:type="paragraph" w:styleId="Ttulo2">
+    <w:name w:val="heading 2"/>
+    <w:basedOn w:val="Normal"/>
+    <w:next w:val="Normal"/>
+    <w:link w:val="Ttulo2Car"/>
+    <w:uiPriority w:val="9"/>
+    <w:unhideWhenUsed/>
+    <w:qFormat/>
+    <w:rsid w:val="00C713BF"/>
+    <w:pPr>
+      <w:keepNext/>
+      <w:keepLines/>
+      <w:spacing w:before="40" w:after="0"/>
+      <w:outlineLvl w:val="1"/>
+    </w:pPr>
+    <w:rPr>
+      <w:rFonts w:asciiTheme="majorHAnsi" w:eastAsiaTheme="majorEastAsia" w:hAnsiTheme="majorHAnsi" w:cstheme="majorBidi"/>
+      <w:color w:val="2E74B5" w:themeColor="accent1" w:themeShade="BF"/>
+      <w:sz w:val="26"/>
+      <w:szCs w:val="26"/>
+    </w:rPr>
+  </w:style>
   <w:style w:type="character" w:default="1" w:styleId="Fuentedeprrafopredeter">
     <w:name w:val="Default Paragraph Font"/>
     <w:uiPriority w:val="1"/>
@@ -5342,6 +7249,69 @@
         <w:shd w:val="clear" w:color="auto" w:fill="CCCCCC" w:themeFill="text1" w:themeFillTint="33"/>
       </w:tcPr>
     </w:tblStylePr>
+  </w:style>
+  <w:style w:type="paragraph" w:styleId="Textonotaalfinal">
+    <w:name w:val="endnote text"/>
+    <w:basedOn w:val="Normal"/>
+    <w:link w:val="TextonotaalfinalCar"/>
+    <w:uiPriority w:val="99"/>
+    <w:semiHidden/>
+    <w:unhideWhenUsed/>
+    <w:rsid w:val="00FC63D5"/>
+    <w:pPr>
+      <w:spacing w:after="0" w:line="240" w:lineRule="auto"/>
+    </w:pPr>
+    <w:rPr>
+      <w:sz w:val="20"/>
+      <w:szCs w:val="20"/>
+    </w:rPr>
+  </w:style>
+  <w:style w:type="character" w:customStyle="1" w:styleId="TextonotaalfinalCar">
+    <w:name w:val="Texto nota al final Car"/>
+    <w:basedOn w:val="Fuentedeprrafopredeter"/>
+    <w:link w:val="Textonotaalfinal"/>
+    <w:uiPriority w:val="99"/>
+    <w:semiHidden/>
+    <w:rsid w:val="00FC63D5"/>
+    <w:rPr>
+      <w:sz w:val="20"/>
+      <w:szCs w:val="20"/>
+    </w:rPr>
+  </w:style>
+  <w:style w:type="character" w:styleId="Refdenotaalfinal">
+    <w:name w:val="endnote reference"/>
+    <w:basedOn w:val="Fuentedeprrafopredeter"/>
+    <w:uiPriority w:val="99"/>
+    <w:semiHidden/>
+    <w:unhideWhenUsed/>
+    <w:rsid w:val="00FC63D5"/>
+    <w:rPr>
+      <w:vertAlign w:val="superscript"/>
+    </w:rPr>
+  </w:style>
+  <w:style w:type="character" w:customStyle="1" w:styleId="Ttulo2Car">
+    <w:name w:val="Título 2 Car"/>
+    <w:basedOn w:val="Fuentedeprrafopredeter"/>
+    <w:link w:val="Ttulo2"/>
+    <w:uiPriority w:val="9"/>
+    <w:rsid w:val="00C713BF"/>
+    <w:rPr>
+      <w:rFonts w:asciiTheme="majorHAnsi" w:eastAsiaTheme="majorEastAsia" w:hAnsiTheme="majorHAnsi" w:cstheme="majorBidi"/>
+      <w:color w:val="2E74B5" w:themeColor="accent1" w:themeShade="BF"/>
+      <w:sz w:val="26"/>
+      <w:szCs w:val="26"/>
+    </w:rPr>
+  </w:style>
+  <w:style w:type="paragraph" w:styleId="Prrafodelista">
+    <w:name w:val="List Paragraph"/>
+    <w:basedOn w:val="Normal"/>
+    <w:uiPriority w:val="34"/>
+    <w:qFormat/>
+    <w:rsid w:val="00C33062"/>
+    <w:pPr>
+      <w:ind w:left="720"/>
+      <w:contextualSpacing/>
+    </w:pPr>
   </w:style>
 </w:styles>
 </file>
@@ -5605,4 +7575,16 @@
     </a:ext>
   </a:extLst>
 </a:theme>
+</file>
+
+<file path=customXml/item1.xml><?xml version="1.0" encoding="utf-8"?>
+<b:Sources xmlns:b="http://schemas.openxmlformats.org/officeDocument/2006/bibliography" xmlns="http://schemas.openxmlformats.org/officeDocument/2006/bibliography" SelectedStyle="\APASixthEditionOfficeOnline.xsl" StyleName="APA" Version="6"/>
+</file>
+
+<file path=customXml/itemProps1.xml><?xml version="1.0" encoding="utf-8"?>
+<ds:datastoreItem xmlns:ds="http://schemas.openxmlformats.org/officeDocument/2006/customXml" ds:itemID="{C55FEF1F-9B40-470F-8962-A9DFDEF28EFA}">
+  <ds:schemaRefs>
+    <ds:schemaRef ds:uri="http://schemas.openxmlformats.org/officeDocument/2006/bibliography"/>
+  </ds:schemaRefs>
+</ds:datastoreItem>
 </file>
</xml_diff>

<commit_message>
operator and separator added
</commit_message>
<xml_diff>
--- a/DOCUMENTACIONES/Documentacion _Scanner/tokens.docx
+++ b/DOCUMENTACIONES/Documentacion _Scanner/tokens.docx
@@ -438,8 +438,6 @@
               </w:rPr>
               <w:t>COMMENT</w:t>
             </w:r>
-            <w:bookmarkStart w:id="0" w:name="_GoBack"/>
-            <w:bookmarkEnd w:id="0"/>
           </w:p>
         </w:tc>
         <w:tc>
@@ -1727,8 +1725,10 @@
                 <w:sz w:val="24"/>
                 <w:szCs w:val="24"/>
               </w:rPr>
-              <w:t>ASIGN</w:t>
-            </w:r>
+              <w:t>IGUAL</w:t>
+            </w:r>
+            <w:bookmarkStart w:id="0" w:name="_GoBack"/>
+            <w:bookmarkEnd w:id="0"/>
           </w:p>
         </w:tc>
         <w:tc>
@@ -1750,7 +1750,7 @@
                 <w:sz w:val="24"/>
                 <w:szCs w:val="24"/>
               </w:rPr>
-              <w:t>Asignación</w:t>
+              <w:t>Igualdad</w:t>
             </w:r>
           </w:p>
         </w:tc>
@@ -7616,7 +7616,7 @@
 </file>
 
 <file path=customXml/itemProps1.xml><?xml version="1.0" encoding="utf-8"?>
-<ds:datastoreItem xmlns:ds="http://schemas.openxmlformats.org/officeDocument/2006/customXml" ds:itemID="{66828057-57F7-4586-95D0-BFA4514EA286}">
+<ds:datastoreItem xmlns:ds="http://schemas.openxmlformats.org/officeDocument/2006/customXml" ds:itemID="{3553D233-C7EB-49DF-BB63-4B9522842C34}">
   <ds:schemaRefs>
     <ds:schemaRef ds:uri="http://schemas.openxmlformats.org/officeDocument/2006/bibliography"/>
   </ds:schemaRefs>

</xml_diff>